<commit_message>
Upload the final reports
</commit_message>
<xml_diff>
--- a/Summary/Final Report.docx
+++ b/Summary/Final Report.docx
@@ -291,7 +291,13 @@
         <w:rPr>
           <w:rFonts w:ascii="Times New Roman" w:eastAsia="標楷體" w:hAnsi="Times New Roman" w:cs="Times New Roman" w:hint="eastAsia"/>
         </w:rPr>
-        <w:t>20</w:t>
+        <w:t>2</w:t>
+      </w:r>
+      <w:r>
+        <w:rPr>
+          <w:rFonts w:ascii="Times New Roman" w:eastAsia="標楷體" w:hAnsi="Times New Roman" w:cs="Times New Roman"/>
+        </w:rPr>
+        <w:t>1</w:t>
       </w:r>
     </w:p>
     <w:p>
@@ -2148,67 +2154,35 @@
           <w:rFonts w:ascii="Times New Roman" w:eastAsia="標楷體" w:hAnsi="Times New Roman" w:cs="Times New Roman"/>
           <w:color w:val="1C1C1C"/>
         </w:rPr>
-        <w:t>(</w:t>
-      </w:r>
-      <w:proofErr w:type="spellStart"/>
+        <w:t xml:space="preserve">(PdM) </w:t>
+      </w:r>
       <w:r>
         <w:rPr>
           <w:rFonts w:ascii="Times New Roman" w:eastAsia="標楷體" w:hAnsi="Times New Roman" w:cs="Times New Roman"/>
           <w:color w:val="1C1C1C"/>
         </w:rPr>
-        <w:t>PdM</w:t>
-      </w:r>
-      <w:proofErr w:type="spellEnd"/>
+        <w:t>is a technique that uses condition-monitoring tools and techniques to track the performance of equipment during normal operation to detect possible defects and fix them before they result in failure.</w:t>
+      </w:r>
       <w:r>
         <w:rPr>
           <w:rFonts w:ascii="Times New Roman" w:eastAsia="標楷體" w:hAnsi="Times New Roman" w:cs="Times New Roman"/>
           <w:color w:val="1C1C1C"/>
         </w:rPr>
-        <w:t xml:space="preserve">) </w:t>
+        <w:t xml:space="preserve"> </w:t>
       </w:r>
       <w:r>
         <w:rPr>
           <w:rFonts w:ascii="Times New Roman" w:eastAsia="標楷體" w:hAnsi="Times New Roman" w:cs="Times New Roman"/>
           <w:color w:val="1C1C1C"/>
         </w:rPr>
-        <w:t>is a technique that uses condition-monitoring tools and techniques to track the performance of equipment during normal operation to detect possible defects and fix them before they result in failure.</w:t>
+        <w:t>Ideally, predictive maintenance allows the maintenance frequency to be as low as possible to prevent unplanned reactive maintenance, without incurring costs associated with doing too much preventive maintenance</w:t>
       </w:r>
       <w:r>
         <w:rPr>
           <w:rFonts w:ascii="Times New Roman" w:eastAsia="標楷體" w:hAnsi="Times New Roman" w:cs="Times New Roman"/>
           <w:color w:val="1C1C1C"/>
         </w:rPr>
-        <w:t xml:space="preserve"> </w:t>
-      </w:r>
-      <w:r>
-        <w:rPr>
-          <w:rFonts w:ascii="Times New Roman" w:eastAsia="標楷體" w:hAnsi="Times New Roman" w:cs="Times New Roman"/>
-          <w:color w:val="1C1C1C"/>
-        </w:rPr>
-        <w:t>Ideally, predictive maintenance allows the maintenance frequency to be as low as possible to prevent unplanned reactive maintenance, without incurring costs associated with doing too much preventive maintenance</w:t>
-      </w:r>
-      <w:r>
-        <w:rPr>
-          <w:rFonts w:ascii="Times New Roman" w:eastAsia="標楷體" w:hAnsi="Times New Roman" w:cs="Times New Roman"/>
-          <w:color w:val="1C1C1C"/>
-        </w:rPr>
-        <w:t xml:space="preserve"> (</w:t>
-      </w:r>
-      <w:proofErr w:type="spellStart"/>
-      <w:r>
-        <w:rPr>
-          <w:rFonts w:ascii="Times New Roman" w:eastAsia="標楷體" w:hAnsi="Times New Roman" w:cs="Times New Roman"/>
-          <w:color w:val="1C1C1C"/>
-        </w:rPr>
-        <w:t>PvM</w:t>
-      </w:r>
-      <w:proofErr w:type="spellEnd"/>
-      <w:r>
-        <w:rPr>
-          <w:rFonts w:ascii="Times New Roman" w:eastAsia="標楷體" w:hAnsi="Times New Roman" w:cs="Times New Roman"/>
-          <w:color w:val="1C1C1C"/>
-        </w:rPr>
-        <w:t>)</w:t>
+        <w:t xml:space="preserve"> (PvM)</w:t>
       </w:r>
       <w:r>
         <w:rPr>
@@ -2983,7 +2957,27 @@
                 <w:color w:val="1C1C1C"/>
                 <w:sz w:val="22"/>
               </w:rPr>
-              <w:t>Hz, RAM8G</w:t>
+              <w:t>Hz, RAM</w:t>
+            </w:r>
+            <w:r>
+              <w:rPr>
+                <w:rFonts w:ascii="Times New Roman" w:eastAsia="標楷體" w:hAnsi="Times New Roman" w:cs="Times New Roman"/>
+                <w:b w:val="0"/>
+                <w:bCs w:val="0"/>
+                <w:color w:val="1C1C1C"/>
+                <w:sz w:val="22"/>
+              </w:rPr>
+              <w:t xml:space="preserve"> </w:t>
+            </w:r>
+            <w:r>
+              <w:rPr>
+                <w:rFonts w:ascii="Times New Roman" w:eastAsia="標楷體" w:hAnsi="Times New Roman" w:cs="Times New Roman"/>
+                <w:b w:val="0"/>
+                <w:bCs w:val="0"/>
+                <w:color w:val="1C1C1C"/>
+                <w:sz w:val="22"/>
+              </w:rPr>
+              <w:t>8G</w:t>
             </w:r>
           </w:p>
         </w:tc>
@@ -3269,25 +3263,7 @@
                 <w:color w:val="1C1C1C"/>
                 <w:sz w:val="22"/>
               </w:rPr>
-              <w:t xml:space="preserve">Matplotlib 3.1.0 &amp; seaborn 0.9.0 &amp; </w:t>
-            </w:r>
-            <w:proofErr w:type="spellStart"/>
-            <w:r>
-              <w:rPr>
-                <w:rFonts w:ascii="Times New Roman" w:eastAsia="標楷體" w:hAnsi="Times New Roman" w:cs="Times New Roman"/>
-                <w:color w:val="1C1C1C"/>
-                <w:sz w:val="22"/>
-              </w:rPr>
-              <w:t>Scikit</w:t>
-            </w:r>
-            <w:proofErr w:type="spellEnd"/>
-            <w:r>
-              <w:rPr>
-                <w:rFonts w:ascii="Times New Roman" w:eastAsia="標楷體" w:hAnsi="Times New Roman" w:cs="Times New Roman"/>
-                <w:color w:val="1C1C1C"/>
-                <w:sz w:val="22"/>
-              </w:rPr>
-              <w:t>-plot 0.37</w:t>
+              <w:t>Matplotlib 3.1.0 &amp; seaborn 0.9.0 &amp; Scikit-plot 0.37</w:t>
             </w:r>
           </w:p>
         </w:tc>
@@ -3362,49 +3338,29 @@
                 <w:sz w:val="22"/>
               </w:rPr>
             </w:pPr>
-            <w:proofErr w:type="spellStart"/>
             <w:r>
               <w:rPr>
                 <w:rFonts w:ascii="Times New Roman" w:eastAsia="標楷體" w:hAnsi="Times New Roman" w:cs="Times New Roman"/>
                 <w:color w:val="1C1C1C"/>
                 <w:sz w:val="22"/>
               </w:rPr>
-              <w:t>scikit</w:t>
-            </w:r>
-            <w:proofErr w:type="spellEnd"/>
+              <w:t>scikit-learn 0.21.3 &amp;</w:t>
+            </w:r>
+            <w:r>
+              <w:rPr>
+                <w:rFonts w:ascii="Times New Roman" w:eastAsia="標楷體" w:hAnsi="Times New Roman" w:cs="Times New Roman" w:hint="eastAsia"/>
+                <w:color w:val="1C1C1C"/>
+                <w:sz w:val="22"/>
+              </w:rPr>
+              <w:t xml:space="preserve"> </w:t>
+            </w:r>
             <w:r>
               <w:rPr>
                 <w:rFonts w:ascii="Times New Roman" w:eastAsia="標楷體" w:hAnsi="Times New Roman" w:cs="Times New Roman"/>
                 <w:color w:val="1C1C1C"/>
                 <w:sz w:val="22"/>
               </w:rPr>
-              <w:t>-learn 0.21.3 &amp;</w:t>
-            </w:r>
-            <w:r>
-              <w:rPr>
-                <w:rFonts w:ascii="Times New Roman" w:eastAsia="標楷體" w:hAnsi="Times New Roman" w:cs="Times New Roman" w:hint="eastAsia"/>
-                <w:color w:val="1C1C1C"/>
-                <w:sz w:val="22"/>
-              </w:rPr>
-              <w:t xml:space="preserve"> </w:t>
-            </w:r>
-            <w:proofErr w:type="spellStart"/>
-            <w:r>
-              <w:rPr>
-                <w:rFonts w:ascii="Times New Roman" w:eastAsia="標楷體" w:hAnsi="Times New Roman" w:cs="Times New Roman"/>
-                <w:color w:val="1C1C1C"/>
-                <w:sz w:val="22"/>
-              </w:rPr>
-              <w:t>xgboost</w:t>
-            </w:r>
-            <w:proofErr w:type="spellEnd"/>
-            <w:r>
-              <w:rPr>
-                <w:rFonts w:ascii="Times New Roman" w:eastAsia="標楷體" w:hAnsi="Times New Roman" w:cs="Times New Roman"/>
-                <w:color w:val="1C1C1C"/>
-                <w:sz w:val="22"/>
-              </w:rPr>
-              <w:t xml:space="preserve"> 1.0</w:t>
+              <w:t>xgboost 1.0</w:t>
             </w:r>
           </w:p>
         </w:tc>
@@ -7385,37 +7341,7 @@
         <w:rPr>
           <w:rFonts w:ascii="Times New Roman" w:hAnsi="Times New Roman" w:cs="Times New Roman"/>
         </w:rPr>
-        <w:t>Fi</w:t>
-      </w:r>
-      <w:r>
-        <w:rPr>
-          <w:rFonts w:ascii="Times New Roman" w:hAnsi="Times New Roman" w:cs="Times New Roman"/>
-        </w:rPr>
-        <w:t>g</w:t>
-      </w:r>
-      <w:r>
-        <w:rPr>
-          <w:rFonts w:ascii="Times New Roman" w:hAnsi="Times New Roman" w:cs="Times New Roman"/>
-        </w:rPr>
-        <w:t>u</w:t>
-      </w:r>
-      <w:r>
-        <w:rPr>
-          <w:rFonts w:ascii="Times New Roman" w:hAnsi="Times New Roman" w:cs="Times New Roman"/>
-        </w:rPr>
-        <w:t>r</w:t>
-      </w:r>
-      <w:r>
-        <w:rPr>
-          <w:rFonts w:ascii="Times New Roman" w:hAnsi="Times New Roman" w:cs="Times New Roman"/>
-        </w:rPr>
-        <w:t>e</w:t>
-      </w:r>
-      <w:r>
-        <w:rPr>
-          <w:rFonts w:ascii="Times New Roman" w:hAnsi="Times New Roman" w:cs="Times New Roman"/>
-        </w:rPr>
-        <w:t xml:space="preserve"> </w:t>
+        <w:t xml:space="preserve">Figure </w:t>
       </w:r>
       <w:r>
         <w:rPr>
@@ -7458,36 +7384,24 @@
         <w:rPr>
           <w:rFonts w:ascii="Times New Roman" w:eastAsia="標楷體" w:hAnsi="Times New Roman" w:cs="Times New Roman"/>
         </w:rPr>
-      </w:r>
-      <w:r>
-        <w:rPr>
-          <w:rFonts w:ascii="Times New Roman" w:eastAsia="標楷體" w:hAnsi="Times New Roman" w:cs="Times New Roman"/>
-        </w:rPr>
         <w:instrText xml:space="preserve"> \* MERGEFORMAT </w:instrText>
       </w:r>
       <w:r>
         <w:rPr>
           <w:rFonts w:ascii="Times New Roman" w:eastAsia="標楷體" w:hAnsi="Times New Roman" w:cs="Times New Roman"/>
         </w:rPr>
+      </w:r>
+      <w:r>
+        <w:rPr>
+          <w:rFonts w:ascii="Times New Roman" w:eastAsia="標楷體" w:hAnsi="Times New Roman" w:cs="Times New Roman"/>
+        </w:rPr>
         <w:fldChar w:fldCharType="separate"/>
       </w:r>
       <w:r>
         <w:rPr>
           <w:rFonts w:ascii="Times New Roman" w:hAnsi="Times New Roman" w:cs="Times New Roman"/>
         </w:rPr>
-        <w:t>Figur</w:t>
-      </w:r>
-      <w:r>
-        <w:rPr>
-          <w:rFonts w:ascii="Times New Roman" w:hAnsi="Times New Roman" w:cs="Times New Roman"/>
-        </w:rPr>
-        <w:t>e</w:t>
-      </w:r>
-      <w:r>
-        <w:rPr>
-          <w:rFonts w:ascii="Times New Roman" w:hAnsi="Times New Roman" w:cs="Times New Roman"/>
-        </w:rPr>
-        <w:t xml:space="preserve"> </w:t>
+        <w:t xml:space="preserve">Figure </w:t>
       </w:r>
       <w:r>
         <w:rPr>
@@ -7530,36 +7444,24 @@
         <w:rPr>
           <w:rFonts w:ascii="Times New Roman" w:eastAsia="標楷體" w:hAnsi="Times New Roman" w:cs="Times New Roman"/>
         </w:rPr>
-      </w:r>
-      <w:r>
-        <w:rPr>
-          <w:rFonts w:ascii="Times New Roman" w:eastAsia="標楷體" w:hAnsi="Times New Roman" w:cs="Times New Roman"/>
-        </w:rPr>
         <w:instrText xml:space="preserve"> \* MERGEFORMAT </w:instrText>
       </w:r>
       <w:r>
         <w:rPr>
           <w:rFonts w:ascii="Times New Roman" w:eastAsia="標楷體" w:hAnsi="Times New Roman" w:cs="Times New Roman"/>
         </w:rPr>
+      </w:r>
+      <w:r>
+        <w:rPr>
+          <w:rFonts w:ascii="Times New Roman" w:eastAsia="標楷體" w:hAnsi="Times New Roman" w:cs="Times New Roman"/>
+        </w:rPr>
         <w:fldChar w:fldCharType="separate"/>
       </w:r>
       <w:r>
         <w:rPr>
           <w:rFonts w:ascii="Times New Roman" w:hAnsi="Times New Roman" w:cs="Times New Roman"/>
         </w:rPr>
-        <w:t>Tabl</w:t>
-      </w:r>
-      <w:r>
-        <w:rPr>
-          <w:rFonts w:ascii="Times New Roman" w:hAnsi="Times New Roman" w:cs="Times New Roman"/>
-        </w:rPr>
-        <w:t>e</w:t>
-      </w:r>
-      <w:r>
-        <w:rPr>
-          <w:rFonts w:ascii="Times New Roman" w:hAnsi="Times New Roman" w:cs="Times New Roman"/>
-        </w:rPr>
-        <w:t xml:space="preserve"> </w:t>
+        <w:t xml:space="preserve">Table </w:t>
       </w:r>
       <w:r>
         <w:rPr>
@@ -7609,15 +7511,7 @@
         <w:rPr>
           <w:rFonts w:ascii="Times New Roman" w:eastAsia="標楷體" w:hAnsi="Times New Roman" w:cs="Times New Roman"/>
         </w:rPr>
-        <w:t xml:space="preserve"> and even clo</w:t>
-      </w:r>
-      <w:bookmarkStart w:id="29" w:name="_GoBack"/>
-      <w:bookmarkEnd w:id="29"/>
-      <w:r>
-        <w:rPr>
-          <w:rFonts w:ascii="Times New Roman" w:eastAsia="標楷體" w:hAnsi="Times New Roman" w:cs="Times New Roman"/>
-        </w:rPr>
-        <w:t>se to 0</w:t>
+        <w:t xml:space="preserve"> and even close to 0</w:t>
       </w:r>
       <w:r>
         <w:rPr>
@@ -7679,7 +7573,7 @@
         <w:spacing w:line="276" w:lineRule="auto"/>
         <w:jc w:val="center"/>
       </w:pPr>
-      <w:bookmarkStart w:id="30" w:name="_Ref27510936"/>
+      <w:bookmarkStart w:id="29" w:name="_Ref27510936"/>
       <w:r>
         <w:t xml:space="preserve">Figure </w:t>
       </w:r>
@@ -7691,7 +7585,7 @@
           <w:t>2</w:t>
         </w:r>
       </w:fldSimple>
-      <w:bookmarkEnd w:id="30"/>
+      <w:bookmarkEnd w:id="29"/>
       <w:r>
         <w:t xml:space="preserve"> Features’ standard deviation of training dataset</w:t>
       </w:r>
@@ -7751,7 +7645,7 @@
         <w:pStyle w:val="a8"/>
         <w:jc w:val="center"/>
       </w:pPr>
-      <w:bookmarkStart w:id="31" w:name="_Ref27752622"/>
+      <w:bookmarkStart w:id="30" w:name="_Ref27752622"/>
       <w:r>
         <w:t xml:space="preserve">Figure </w:t>
       </w:r>
@@ -7763,7 +7657,7 @@
           <w:t>3</w:t>
         </w:r>
       </w:fldSimple>
-      <w:bookmarkEnd w:id="31"/>
+      <w:bookmarkEnd w:id="30"/>
       <w:r>
         <w:t xml:space="preserve"> </w:t>
       </w:r>
@@ -7798,13 +7692,7 @@
         <w:t xml:space="preserve"> of training dataset</w:t>
       </w:r>
     </w:p>
-    <w:p>
-      <w:pPr>
-        <w:rPr>
-          <w:rFonts w:hint="eastAsia"/>
-        </w:rPr>
-      </w:pPr>
-    </w:p>
+    <w:p/>
     <w:p>
       <w:pPr>
         <w:widowControl/>
@@ -7860,21 +7748,15 @@
         <w:pStyle w:val="a8"/>
         <w:jc w:val="left"/>
       </w:pPr>
-      <w:bookmarkStart w:id="32" w:name="_Ref27561669"/>
+      <w:bookmarkStart w:id="31" w:name="_Ref27561669"/>
     </w:p>
-    <w:p>
-      <w:pPr>
-        <w:rPr>
-          <w:rFonts w:hint="eastAsia"/>
-        </w:rPr>
-      </w:pPr>
-    </w:p>
+    <w:p/>
     <w:p>
       <w:pPr>
         <w:pStyle w:val="a8"/>
         <w:jc w:val="center"/>
       </w:pPr>
-      <w:bookmarkStart w:id="33" w:name="_Ref27752685"/>
+      <w:bookmarkStart w:id="32" w:name="_Ref27752685"/>
       <w:r>
         <w:lastRenderedPageBreak/>
         <w:t xml:space="preserve">Table </w:t>
@@ -7887,8 +7769,8 @@
           <w:t>4</w:t>
         </w:r>
       </w:fldSimple>
+      <w:bookmarkEnd w:id="31"/>
       <w:bookmarkEnd w:id="32"/>
-      <w:bookmarkEnd w:id="33"/>
       <w:r>
         <w:t xml:space="preserve"> </w:t>
       </w:r>
@@ -11169,7 +11051,7 @@
           <w:szCs w:val="28"/>
         </w:rPr>
       </w:pPr>
-      <w:bookmarkStart w:id="34" w:name="_Toc27748159"/>
+      <w:bookmarkStart w:id="33" w:name="_Toc27748159"/>
       <w:r>
         <w:rPr>
           <w:rFonts w:ascii="Times New Roman" w:eastAsia="標楷體" w:hAnsi="Times New Roman" w:cs="Times New Roman"/>
@@ -11210,7 +11092,7 @@
         </w:rPr>
         <w:t>Construction</w:t>
       </w:r>
-      <w:bookmarkEnd w:id="34"/>
+      <w:bookmarkEnd w:id="33"/>
     </w:p>
     <w:p>
       <w:pPr>
@@ -11420,7 +11302,7 @@
           <w:szCs w:val="44"/>
         </w:rPr>
       </w:pPr>
-      <w:bookmarkStart w:id="35" w:name="_Toc27748160"/>
+      <w:bookmarkStart w:id="34" w:name="_Toc27748160"/>
       <w:r>
         <w:rPr>
           <w:rFonts w:ascii="Times New Roman" w:eastAsia="標楷體" w:hAnsi="Times New Roman" w:cs="Times New Roman"/>
@@ -11440,56 +11322,56 @@
         </w:rPr>
         <w:t>Regression Modeling</w:t>
       </w:r>
+      <w:bookmarkEnd w:id="34"/>
+    </w:p>
+    <w:p>
+      <w:pPr>
+        <w:pStyle w:val="2"/>
+        <w:spacing w:line="276" w:lineRule="auto"/>
+        <w:rPr>
+          <w:rFonts w:ascii="Times New Roman" w:eastAsia="標楷體" w:hAnsi="Times New Roman" w:cs="Times New Roman"/>
+          <w:color w:val="000000"/>
+          <w:sz w:val="32"/>
+          <w:szCs w:val="32"/>
+        </w:rPr>
+      </w:pPr>
+      <w:bookmarkStart w:id="35" w:name="_Toc27748161"/>
+      <w:r>
+        <w:rPr>
+          <w:rFonts w:ascii="Times New Roman" w:eastAsia="標楷體" w:hAnsi="Times New Roman" w:cs="Times New Roman"/>
+          <w:sz w:val="32"/>
+          <w:szCs w:val="32"/>
+        </w:rPr>
+        <w:t xml:space="preserve">3.1 </w:t>
+      </w:r>
+      <w:r>
+        <w:rPr>
+          <w:rFonts w:ascii="Times New Roman" w:eastAsia="標楷體" w:hAnsi="Times New Roman" w:cs="Times New Roman" w:hint="eastAsia"/>
+          <w:sz w:val="32"/>
+          <w:szCs w:val="32"/>
+        </w:rPr>
+        <w:t>A</w:t>
+      </w:r>
+      <w:r>
+        <w:rPr>
+          <w:rFonts w:ascii="Times New Roman" w:eastAsia="標楷體" w:hAnsi="Times New Roman" w:cs="Times New Roman"/>
+          <w:sz w:val="32"/>
+          <w:szCs w:val="32"/>
+        </w:rPr>
+        <w:t>lgorithms</w:t>
+      </w:r>
+      <w:r>
+        <w:rPr>
+          <w:rFonts w:ascii="Times New Roman" w:eastAsia="標楷體" w:hAnsi="Times New Roman" w:cs="Times New Roman"/>
+          <w:sz w:val="32"/>
+          <w:szCs w:val="32"/>
+        </w:rPr>
+        <w:t xml:space="preserve"> &amp; Metrics</w:t>
+      </w:r>
       <w:bookmarkEnd w:id="35"/>
     </w:p>
     <w:p>
       <w:pPr>
-        <w:pStyle w:val="2"/>
-        <w:spacing w:line="276" w:lineRule="auto"/>
-        <w:rPr>
-          <w:rFonts w:ascii="Times New Roman" w:eastAsia="標楷體" w:hAnsi="Times New Roman" w:cs="Times New Roman"/>
-          <w:color w:val="000000"/>
-          <w:sz w:val="32"/>
-          <w:szCs w:val="32"/>
-        </w:rPr>
-      </w:pPr>
-      <w:bookmarkStart w:id="36" w:name="_Toc27748161"/>
-      <w:r>
-        <w:rPr>
-          <w:rFonts w:ascii="Times New Roman" w:eastAsia="標楷體" w:hAnsi="Times New Roman" w:cs="Times New Roman"/>
-          <w:sz w:val="32"/>
-          <w:szCs w:val="32"/>
-        </w:rPr>
-        <w:t xml:space="preserve">3.1 </w:t>
-      </w:r>
-      <w:r>
-        <w:rPr>
-          <w:rFonts w:ascii="Times New Roman" w:eastAsia="標楷體" w:hAnsi="Times New Roman" w:cs="Times New Roman" w:hint="eastAsia"/>
-          <w:sz w:val="32"/>
-          <w:szCs w:val="32"/>
-        </w:rPr>
-        <w:t>A</w:t>
-      </w:r>
-      <w:r>
-        <w:rPr>
-          <w:rFonts w:ascii="Times New Roman" w:eastAsia="標楷體" w:hAnsi="Times New Roman" w:cs="Times New Roman"/>
-          <w:sz w:val="32"/>
-          <w:szCs w:val="32"/>
-        </w:rPr>
-        <w:t>lgorithms</w:t>
-      </w:r>
-      <w:r>
-        <w:rPr>
-          <w:rFonts w:ascii="Times New Roman" w:eastAsia="標楷體" w:hAnsi="Times New Roman" w:cs="Times New Roman"/>
-          <w:sz w:val="32"/>
-          <w:szCs w:val="32"/>
-        </w:rPr>
-        <w:t xml:space="preserve"> &amp; Metrics</w:t>
-      </w:r>
-      <w:bookmarkEnd w:id="36"/>
-    </w:p>
-    <w:p>
-      <w:pPr>
         <w:spacing w:line="276" w:lineRule="auto"/>
         <w:ind w:firstLineChars="200" w:firstLine="480"/>
         <w:jc w:val="both"/>
@@ -11665,7 +11547,7 @@
           <w:sz w:val="22"/>
         </w:rPr>
       </w:pPr>
-      <w:bookmarkStart w:id="37" w:name="_Ref27581855"/>
+      <w:bookmarkStart w:id="36" w:name="_Ref27581855"/>
       <w:r>
         <w:t xml:space="preserve">Table </w:t>
       </w:r>
@@ -11677,7 +11559,7 @@
           <w:t>5</w:t>
         </w:r>
       </w:fldSimple>
-      <w:bookmarkEnd w:id="37"/>
+      <w:bookmarkEnd w:id="36"/>
       <w:r>
         <w:rPr>
           <w:rFonts w:hint="eastAsia"/>
@@ -11748,7 +11630,7 @@
               </w:rPr>
               <w:t>Description</w:t>
             </w:r>
-            <w:bookmarkStart w:id="38" w:name="_Ref27678282"/>
+            <w:bookmarkStart w:id="37" w:name="_Ref27678282"/>
             <w:r>
               <w:rPr>
                 <w:rStyle w:val="ab"/>
@@ -11760,7 +11642,7 @@
               </w:rPr>
               <w:footnoteReference w:id="3"/>
             </w:r>
-            <w:bookmarkEnd w:id="38"/>
+            <w:bookmarkEnd w:id="37"/>
           </w:p>
         </w:tc>
       </w:tr>
@@ -12312,7 +12194,6 @@
                 <w:sz w:val="22"/>
               </w:rPr>
             </w:pPr>
-            <w:proofErr w:type="spellStart"/>
             <w:r>
               <w:rPr>
                 <w:rFonts w:ascii="Times New Roman" w:eastAsia="標楷體" w:hAnsi="Times New Roman" w:cs="Times New Roman"/>
@@ -12322,7 +12203,6 @@
               </w:rPr>
               <w:t>XGBoost</w:t>
             </w:r>
-            <w:proofErr w:type="spellEnd"/>
           </w:p>
           <w:p>
             <w:pPr>
@@ -12360,21 +12240,12 @@
                 <w:sz w:val="22"/>
               </w:rPr>
             </w:pPr>
-            <w:proofErr w:type="spellStart"/>
             <w:r>
               <w:rPr>
                 <w:rFonts w:ascii="Times New Roman" w:eastAsia="標楷體" w:hAnsi="Times New Roman" w:cs="Times New Roman"/>
                 <w:sz w:val="22"/>
               </w:rPr>
-              <w:t>XGBoost</w:t>
-            </w:r>
-            <w:proofErr w:type="spellEnd"/>
-            <w:r>
-              <w:rPr>
-                <w:rFonts w:ascii="Times New Roman" w:eastAsia="標楷體" w:hAnsi="Times New Roman" w:cs="Times New Roman"/>
-                <w:sz w:val="22"/>
-              </w:rPr>
-              <w:t xml:space="preserve"> is an optimized distributed gradient boosting library designed to be highly efficient, flexible and portable.</w:t>
+              <w:t>XGBoost is an optimized distributed gradient boosting library designed to be highly efficient, flexible and portable.</w:t>
             </w:r>
             <w:r>
               <w:rPr>
@@ -12533,7 +12404,7 @@
         <w:pStyle w:val="a8"/>
         <w:jc w:val="center"/>
       </w:pPr>
-      <w:bookmarkStart w:id="39" w:name="_Ref27581913"/>
+      <w:bookmarkStart w:id="38" w:name="_Ref27581913"/>
       <w:r>
         <w:t xml:space="preserve">Table </w:t>
       </w:r>
@@ -12545,7 +12416,7 @@
           <w:t>6</w:t>
         </w:r>
       </w:fldSimple>
-      <w:bookmarkEnd w:id="39"/>
+      <w:bookmarkEnd w:id="38"/>
       <w:r>
         <w:t xml:space="preserve"> The p</w:t>
       </w:r>
@@ -13279,7 +13150,7 @@
           <w:szCs w:val="32"/>
         </w:rPr>
       </w:pPr>
-      <w:bookmarkStart w:id="40" w:name="_Toc27748162"/>
+      <w:bookmarkStart w:id="39" w:name="_Toc27748162"/>
       <w:r>
         <w:rPr>
           <w:rFonts w:ascii="Times New Roman" w:eastAsia="標楷體" w:hAnsi="Times New Roman" w:cs="Times New Roman"/>
@@ -13328,7 +13199,7 @@
         </w:rPr>
         <w:t>esults</w:t>
       </w:r>
-      <w:bookmarkEnd w:id="40"/>
+      <w:bookmarkEnd w:id="39"/>
     </w:p>
     <w:p>
       <w:pPr>
@@ -13584,13 +13455,8 @@
         <w:spacing w:line="276" w:lineRule="auto"/>
         <w:ind w:leftChars="0"/>
       </w:pPr>
-      <w:proofErr w:type="spellStart"/>
-      <w:r>
-        <w:t>XGBoost</w:t>
-      </w:r>
-      <w:proofErr w:type="spellEnd"/>
-      <w:r>
-        <w:t xml:space="preserve"> has the best regression performance on metrics of {RMSE, MAE, R</w:t>
+      <w:r>
+        <w:t>XGBoost has the best regression performance on metrics of {RMSE, MAE, R</w:t>
       </w:r>
       <w:r>
         <w:rPr>
@@ -13796,15 +13662,7 @@
         <w:t>derived from</w:t>
       </w:r>
       <w:r>
-        <w:t xml:space="preserve"> reduced features and plus features except from </w:t>
-      </w:r>
-      <w:proofErr w:type="spellStart"/>
-      <w:r>
-        <w:t>XGBoost</w:t>
-      </w:r>
-      <w:proofErr w:type="spellEnd"/>
-      <w:r>
-        <w:t xml:space="preserve"> and Neural Network. This may be resulted from non-optimal </w:t>
+        <w:t xml:space="preserve"> reduced features and plus features except from XGBoost and Neural Network. This may be resulted from non-optimal </w:t>
       </w:r>
       <w:r>
         <w:t>tuning</w:t>
@@ -13877,7 +13735,7 @@
         <w:pStyle w:val="a8"/>
         <w:jc w:val="center"/>
       </w:pPr>
-      <w:bookmarkStart w:id="41" w:name="_Ref27594318"/>
+      <w:bookmarkStart w:id="40" w:name="_Ref27594318"/>
       <w:r>
         <w:lastRenderedPageBreak/>
         <w:t xml:space="preserve">Table </w:t>
@@ -13890,7 +13748,7 @@
           <w:t>7</w:t>
         </w:r>
       </w:fldSimple>
-      <w:bookmarkEnd w:id="41"/>
+      <w:bookmarkEnd w:id="40"/>
       <w:r>
         <w:t xml:space="preserve"> </w:t>
       </w:r>
@@ -17507,7 +17365,6 @@
                 <w:sz w:val="22"/>
               </w:rPr>
             </w:pPr>
-            <w:proofErr w:type="spellStart"/>
             <w:r>
               <w:rPr>
                 <w:rFonts w:ascii="Times New Roman" w:eastAsia="新細明體" w:hAnsi="Times New Roman" w:cs="Times New Roman"/>
@@ -17517,19 +17374,7 @@
                 <w:kern w:val="0"/>
                 <w:sz w:val="22"/>
               </w:rPr>
-              <w:t>XGBoost</w:t>
-            </w:r>
-            <w:proofErr w:type="spellEnd"/>
-            <w:r>
-              <w:rPr>
-                <w:rFonts w:ascii="Times New Roman" w:eastAsia="新細明體" w:hAnsi="Times New Roman" w:cs="Times New Roman"/>
-                <w:b w:val="0"/>
-                <w:bCs w:val="0"/>
-                <w:color w:val="000000"/>
-                <w:kern w:val="0"/>
-                <w:sz w:val="22"/>
-              </w:rPr>
-              <w:t xml:space="preserve"> (O)</w:t>
+              <w:t>XGBoost (O)</w:t>
             </w:r>
           </w:p>
         </w:tc>
@@ -17755,7 +17600,6 @@
                 <w:sz w:val="22"/>
               </w:rPr>
             </w:pPr>
-            <w:proofErr w:type="spellStart"/>
             <w:r>
               <w:rPr>
                 <w:rFonts w:ascii="Times New Roman" w:eastAsia="新細明體" w:hAnsi="Times New Roman" w:cs="Times New Roman"/>
@@ -17765,19 +17609,7 @@
                 <w:kern w:val="0"/>
                 <w:sz w:val="22"/>
               </w:rPr>
-              <w:t>XGBoost</w:t>
-            </w:r>
-            <w:proofErr w:type="spellEnd"/>
-            <w:r>
-              <w:rPr>
-                <w:rFonts w:ascii="Times New Roman" w:eastAsia="新細明體" w:hAnsi="Times New Roman" w:cs="Times New Roman"/>
-                <w:b w:val="0"/>
-                <w:bCs w:val="0"/>
-                <w:color w:val="000000"/>
-                <w:kern w:val="0"/>
-                <w:sz w:val="22"/>
-              </w:rPr>
-              <w:t xml:space="preserve"> (R)</w:t>
+              <w:t>XGBoost (R)</w:t>
             </w:r>
           </w:p>
         </w:tc>
@@ -18003,7 +17835,6 @@
                 <w:sz w:val="22"/>
               </w:rPr>
             </w:pPr>
-            <w:proofErr w:type="spellStart"/>
             <w:r>
               <w:rPr>
                 <w:rFonts w:ascii="Times New Roman" w:eastAsia="新細明體" w:hAnsi="Times New Roman" w:cs="Times New Roman"/>
@@ -18013,19 +17844,7 @@
                 <w:kern w:val="0"/>
                 <w:sz w:val="22"/>
               </w:rPr>
-              <w:t>XGBoost</w:t>
-            </w:r>
-            <w:proofErr w:type="spellEnd"/>
-            <w:r>
-              <w:rPr>
-                <w:rFonts w:ascii="Times New Roman" w:eastAsia="新細明體" w:hAnsi="Times New Roman" w:cs="Times New Roman"/>
-                <w:b w:val="0"/>
-                <w:bCs w:val="0"/>
-                <w:color w:val="000000"/>
-                <w:kern w:val="0"/>
-                <w:sz w:val="22"/>
-              </w:rPr>
-              <w:t xml:space="preserve"> (P)</w:t>
+              <w:t>XGBoost (P)</w:t>
             </w:r>
           </w:p>
         </w:tc>
@@ -18912,7 +18731,6 @@
         </w:rPr>
         <w:t xml:space="preserve">Though </w:t>
       </w:r>
-      <w:proofErr w:type="spellStart"/>
       <w:r>
         <w:rPr>
           <w:rFonts w:ascii="Times New Roman" w:eastAsia="新細明體" w:hAnsi="Times New Roman" w:cs="Times New Roman"/>
@@ -18920,9 +18738,8 @@
           <w:kern w:val="0"/>
           <w:szCs w:val="24"/>
         </w:rPr>
-        <w:t>XGBoost</w:t>
-      </w:r>
-      <w:proofErr w:type="spellEnd"/>
+        <w:t xml:space="preserve">XGBoost regression </w:t>
+      </w:r>
       <w:r>
         <w:rPr>
           <w:rFonts w:ascii="Times New Roman" w:eastAsia="新細明體" w:hAnsi="Times New Roman" w:cs="Times New Roman"/>
@@ -18930,7 +18747,207 @@
           <w:kern w:val="0"/>
           <w:szCs w:val="24"/>
         </w:rPr>
-        <w:t xml:space="preserve"> regression </w:t>
+        <w:t>got</w:t>
+      </w:r>
+      <w:r>
+        <w:rPr>
+          <w:rFonts w:ascii="Times New Roman" w:hAnsi="Times New Roman" w:cs="Times New Roman"/>
+          <w:szCs w:val="24"/>
+        </w:rPr>
+        <w:t xml:space="preserve"> the best performance on metrics of {RMSE, MAE, R</w:t>
+      </w:r>
+      <w:r>
+        <w:rPr>
+          <w:rFonts w:ascii="Times New Roman" w:hAnsi="Times New Roman" w:cs="Times New Roman"/>
+          <w:szCs w:val="24"/>
+          <w:vertAlign w:val="superscript"/>
+        </w:rPr>
+        <w:t>2</w:t>
+      </w:r>
+      <w:r>
+        <w:rPr>
+          <w:rFonts w:ascii="Times New Roman" w:hAnsi="Times New Roman" w:cs="Times New Roman"/>
+          <w:szCs w:val="24"/>
+        </w:rPr>
+        <w:t>, EV}</w:t>
+      </w:r>
+      <w:r>
+        <w:rPr>
+          <w:rFonts w:ascii="Times New Roman" w:hAnsi="Times New Roman" w:cs="Times New Roman"/>
+          <w:szCs w:val="24"/>
+        </w:rPr>
+        <w:t xml:space="preserve">, but let’s see </w:t>
+      </w:r>
+      <w:r>
+        <w:rPr>
+          <w:rFonts w:ascii="Times New Roman" w:hAnsi="Times New Roman" w:cs="Times New Roman"/>
+          <w:szCs w:val="24"/>
+        </w:rPr>
+        <w:fldChar w:fldCharType="begin"/>
+      </w:r>
+      <w:r>
+        <w:rPr>
+          <w:rFonts w:ascii="Times New Roman" w:hAnsi="Times New Roman" w:cs="Times New Roman"/>
+          <w:szCs w:val="24"/>
+        </w:rPr>
+        <w:instrText xml:space="preserve"> REF _Ref27602820 \h </w:instrText>
+      </w:r>
+      <w:r>
+        <w:rPr>
+          <w:rFonts w:ascii="Times New Roman" w:hAnsi="Times New Roman" w:cs="Times New Roman"/>
+          <w:szCs w:val="24"/>
+        </w:rPr>
+        <w:instrText xml:space="preserve"> \* MERGEFORMAT </w:instrText>
+      </w:r>
+      <w:r>
+        <w:rPr>
+          <w:rFonts w:ascii="Times New Roman" w:hAnsi="Times New Roman" w:cs="Times New Roman"/>
+          <w:szCs w:val="24"/>
+        </w:rPr>
+      </w:r>
+      <w:r>
+        <w:rPr>
+          <w:rFonts w:ascii="Times New Roman" w:hAnsi="Times New Roman" w:cs="Times New Roman"/>
+          <w:szCs w:val="24"/>
+        </w:rPr>
+        <w:fldChar w:fldCharType="separate"/>
+      </w:r>
+      <w:r>
+        <w:rPr>
+          <w:rFonts w:ascii="Times New Roman" w:hAnsi="Times New Roman" w:cs="Times New Roman"/>
+        </w:rPr>
+        <w:t xml:space="preserve">Figure </w:t>
+      </w:r>
+      <w:r>
+        <w:rPr>
+          <w:rFonts w:ascii="Times New Roman" w:hAnsi="Times New Roman" w:cs="Times New Roman"/>
+          <w:noProof/>
+        </w:rPr>
+        <w:t>4</w:t>
+      </w:r>
+      <w:r>
+        <w:rPr>
+          <w:rFonts w:ascii="Times New Roman" w:hAnsi="Times New Roman" w:cs="Times New Roman"/>
+          <w:szCs w:val="24"/>
+        </w:rPr>
+        <w:fldChar w:fldCharType="end"/>
+      </w:r>
+      <w:r>
+        <w:rPr>
+          <w:rFonts w:ascii="Times New Roman" w:hAnsi="Times New Roman" w:cs="Times New Roman"/>
+          <w:szCs w:val="24"/>
+        </w:rPr>
+        <w:t xml:space="preserve"> and </w:t>
+      </w:r>
+      <w:r>
+        <w:rPr>
+          <w:rFonts w:ascii="Times New Roman" w:hAnsi="Times New Roman" w:cs="Times New Roman"/>
+          <w:szCs w:val="24"/>
+        </w:rPr>
+        <w:fldChar w:fldCharType="begin"/>
+      </w:r>
+      <w:r>
+        <w:rPr>
+          <w:rFonts w:ascii="Times New Roman" w:hAnsi="Times New Roman" w:cs="Times New Roman"/>
+          <w:szCs w:val="24"/>
+        </w:rPr>
+        <w:instrText xml:space="preserve"> REF _Ref27602824 \h </w:instrText>
+      </w:r>
+      <w:r>
+        <w:rPr>
+          <w:rFonts w:ascii="Times New Roman" w:hAnsi="Times New Roman" w:cs="Times New Roman"/>
+          <w:szCs w:val="24"/>
+        </w:rPr>
+        <w:instrText xml:space="preserve"> \* MERGEFORMAT </w:instrText>
+      </w:r>
+      <w:r>
+        <w:rPr>
+          <w:rFonts w:ascii="Times New Roman" w:hAnsi="Times New Roman" w:cs="Times New Roman"/>
+          <w:szCs w:val="24"/>
+        </w:rPr>
+      </w:r>
+      <w:r>
+        <w:rPr>
+          <w:rFonts w:ascii="Times New Roman" w:hAnsi="Times New Roman" w:cs="Times New Roman"/>
+          <w:szCs w:val="24"/>
+        </w:rPr>
+        <w:fldChar w:fldCharType="separate"/>
+      </w:r>
+      <w:r>
+        <w:rPr>
+          <w:rFonts w:ascii="Times New Roman" w:hAnsi="Times New Roman" w:cs="Times New Roman"/>
+        </w:rPr>
+        <w:t xml:space="preserve">Figure </w:t>
+      </w:r>
+      <w:r>
+        <w:rPr>
+          <w:rFonts w:ascii="Times New Roman" w:hAnsi="Times New Roman" w:cs="Times New Roman"/>
+          <w:noProof/>
+        </w:rPr>
+        <w:t>5</w:t>
+      </w:r>
+      <w:r>
+        <w:rPr>
+          <w:rFonts w:ascii="Times New Roman" w:hAnsi="Times New Roman" w:cs="Times New Roman"/>
+          <w:szCs w:val="24"/>
+        </w:rPr>
+        <w:fldChar w:fldCharType="end"/>
+      </w:r>
+      <w:r>
+        <w:rPr>
+          <w:rFonts w:ascii="Times New Roman" w:hAnsi="Times New Roman" w:cs="Times New Roman"/>
+          <w:szCs w:val="24"/>
+        </w:rPr>
+        <w:t>.</w:t>
+      </w:r>
+      <w:r>
+        <w:rPr>
+          <w:rFonts w:ascii="Times New Roman" w:hAnsi="Times New Roman" w:cs="Times New Roman"/>
+          <w:szCs w:val="24"/>
+        </w:rPr>
+        <w:t xml:space="preserve"> We could observe that most predictions are greater than ac</w:t>
+      </w:r>
+      <w:r>
+        <w:rPr>
+          <w:rFonts w:ascii="Times New Roman" w:hAnsi="Times New Roman" w:cs="Times New Roman"/>
+          <w:szCs w:val="24"/>
+        </w:rPr>
+        <w:t>t</w:t>
+      </w:r>
+      <w:r>
+        <w:rPr>
+          <w:rFonts w:ascii="Times New Roman" w:hAnsi="Times New Roman" w:cs="Times New Roman"/>
+          <w:szCs w:val="24"/>
+        </w:rPr>
+        <w:t>ual values in paired data.</w:t>
+      </w:r>
+      <w:r>
+        <w:rPr>
+          <w:rFonts w:ascii="Times New Roman" w:hAnsi="Times New Roman" w:cs="Times New Roman"/>
+          <w:szCs w:val="24"/>
+        </w:rPr>
+        <w:t xml:space="preserve"> </w:t>
+      </w:r>
+      <w:r>
+        <w:rPr>
+          <w:rFonts w:ascii="Times New Roman" w:hAnsi="Times New Roman" w:cs="Times New Roman"/>
+          <w:szCs w:val="24"/>
+        </w:rPr>
+        <w:t xml:space="preserve">Besides, only </w:t>
+      </w:r>
+      <w:r>
+        <w:rPr>
+          <w:rFonts w:ascii="Times New Roman" w:hAnsi="Times New Roman" w:cs="Times New Roman"/>
+          <w:szCs w:val="24"/>
+        </w:rPr>
+        <w:t xml:space="preserve">mean of residuals </w:t>
+      </w:r>
+      <w:r>
+        <w:rPr>
+          <w:rFonts w:ascii="Times New Roman" w:hAnsi="Times New Roman" w:cs="Times New Roman"/>
+          <w:szCs w:val="24"/>
+        </w:rPr>
+        <w:t xml:space="preserve">in set of </w:t>
       </w:r>
       <w:r>
         <w:rPr>
@@ -18939,209 +18956,8 @@
           <w:kern w:val="0"/>
           <w:szCs w:val="24"/>
         </w:rPr>
-        <w:t>got</w:t>
-      </w:r>
-      <w:r>
-        <w:rPr>
-          <w:rFonts w:ascii="Times New Roman" w:hAnsi="Times New Roman" w:cs="Times New Roman"/>
-          <w:szCs w:val="24"/>
-        </w:rPr>
-        <w:t xml:space="preserve"> the best performance on metrics of {RMSE, MAE, R</w:t>
-      </w:r>
-      <w:r>
-        <w:rPr>
-          <w:rFonts w:ascii="Times New Roman" w:hAnsi="Times New Roman" w:cs="Times New Roman"/>
-          <w:szCs w:val="24"/>
-          <w:vertAlign w:val="superscript"/>
-        </w:rPr>
-        <w:t>2</w:t>
-      </w:r>
-      <w:r>
-        <w:rPr>
-          <w:rFonts w:ascii="Times New Roman" w:hAnsi="Times New Roman" w:cs="Times New Roman"/>
-          <w:szCs w:val="24"/>
-        </w:rPr>
-        <w:t>, EV}</w:t>
-      </w:r>
-      <w:r>
-        <w:rPr>
-          <w:rFonts w:ascii="Times New Roman" w:hAnsi="Times New Roman" w:cs="Times New Roman"/>
-          <w:szCs w:val="24"/>
-        </w:rPr>
-        <w:t xml:space="preserve">, but let’s see </w:t>
-      </w:r>
-      <w:r>
-        <w:rPr>
-          <w:rFonts w:ascii="Times New Roman" w:hAnsi="Times New Roman" w:cs="Times New Roman"/>
-          <w:szCs w:val="24"/>
-        </w:rPr>
-        <w:fldChar w:fldCharType="begin"/>
-      </w:r>
-      <w:r>
-        <w:rPr>
-          <w:rFonts w:ascii="Times New Roman" w:hAnsi="Times New Roman" w:cs="Times New Roman"/>
-          <w:szCs w:val="24"/>
-        </w:rPr>
-        <w:instrText xml:space="preserve"> REF _Ref27602820 \h </w:instrText>
-      </w:r>
-      <w:r>
-        <w:rPr>
-          <w:rFonts w:ascii="Times New Roman" w:hAnsi="Times New Roman" w:cs="Times New Roman"/>
-          <w:szCs w:val="24"/>
-        </w:rPr>
-        <w:instrText xml:space="preserve"> \* MERGEFORMAT </w:instrText>
-      </w:r>
-      <w:r>
-        <w:rPr>
-          <w:rFonts w:ascii="Times New Roman" w:hAnsi="Times New Roman" w:cs="Times New Roman"/>
-          <w:szCs w:val="24"/>
-        </w:rPr>
-      </w:r>
-      <w:r>
-        <w:rPr>
-          <w:rFonts w:ascii="Times New Roman" w:hAnsi="Times New Roman" w:cs="Times New Roman"/>
-          <w:szCs w:val="24"/>
-        </w:rPr>
-        <w:fldChar w:fldCharType="separate"/>
-      </w:r>
-      <w:r>
-        <w:rPr>
-          <w:rFonts w:ascii="Times New Roman" w:hAnsi="Times New Roman" w:cs="Times New Roman"/>
-        </w:rPr>
-        <w:t xml:space="preserve">Figure </w:t>
-      </w:r>
-      <w:r>
-        <w:rPr>
-          <w:rFonts w:ascii="Times New Roman" w:hAnsi="Times New Roman" w:cs="Times New Roman"/>
-          <w:noProof/>
-        </w:rPr>
-        <w:t>4</w:t>
-      </w:r>
-      <w:r>
-        <w:rPr>
-          <w:rFonts w:ascii="Times New Roman" w:hAnsi="Times New Roman" w:cs="Times New Roman"/>
-          <w:szCs w:val="24"/>
-        </w:rPr>
-        <w:fldChar w:fldCharType="end"/>
-      </w:r>
-      <w:r>
-        <w:rPr>
-          <w:rFonts w:ascii="Times New Roman" w:hAnsi="Times New Roman" w:cs="Times New Roman"/>
-          <w:szCs w:val="24"/>
-        </w:rPr>
-        <w:t xml:space="preserve"> and </w:t>
-      </w:r>
-      <w:r>
-        <w:rPr>
-          <w:rFonts w:ascii="Times New Roman" w:hAnsi="Times New Roman" w:cs="Times New Roman"/>
-          <w:szCs w:val="24"/>
-        </w:rPr>
-        <w:fldChar w:fldCharType="begin"/>
-      </w:r>
-      <w:r>
-        <w:rPr>
-          <w:rFonts w:ascii="Times New Roman" w:hAnsi="Times New Roman" w:cs="Times New Roman"/>
-          <w:szCs w:val="24"/>
-        </w:rPr>
-        <w:instrText xml:space="preserve"> REF _Ref27602824 \h </w:instrText>
-      </w:r>
-      <w:r>
-        <w:rPr>
-          <w:rFonts w:ascii="Times New Roman" w:hAnsi="Times New Roman" w:cs="Times New Roman"/>
-          <w:szCs w:val="24"/>
-        </w:rPr>
-        <w:instrText xml:space="preserve"> \* MERGEFORMAT </w:instrText>
-      </w:r>
-      <w:r>
-        <w:rPr>
-          <w:rFonts w:ascii="Times New Roman" w:hAnsi="Times New Roman" w:cs="Times New Roman"/>
-          <w:szCs w:val="24"/>
-        </w:rPr>
-      </w:r>
-      <w:r>
-        <w:rPr>
-          <w:rFonts w:ascii="Times New Roman" w:hAnsi="Times New Roman" w:cs="Times New Roman"/>
-          <w:szCs w:val="24"/>
-        </w:rPr>
-        <w:fldChar w:fldCharType="separate"/>
-      </w:r>
-      <w:r>
-        <w:rPr>
-          <w:rFonts w:ascii="Times New Roman" w:hAnsi="Times New Roman" w:cs="Times New Roman"/>
-        </w:rPr>
-        <w:t xml:space="preserve">Figure </w:t>
-      </w:r>
-      <w:r>
-        <w:rPr>
-          <w:rFonts w:ascii="Times New Roman" w:hAnsi="Times New Roman" w:cs="Times New Roman"/>
-          <w:noProof/>
-        </w:rPr>
-        <w:t>5</w:t>
-      </w:r>
-      <w:r>
-        <w:rPr>
-          <w:rFonts w:ascii="Times New Roman" w:hAnsi="Times New Roman" w:cs="Times New Roman"/>
-          <w:szCs w:val="24"/>
-        </w:rPr>
-        <w:fldChar w:fldCharType="end"/>
-      </w:r>
-      <w:r>
-        <w:rPr>
-          <w:rFonts w:ascii="Times New Roman" w:hAnsi="Times New Roman" w:cs="Times New Roman"/>
-          <w:szCs w:val="24"/>
-        </w:rPr>
-        <w:t>.</w:t>
-      </w:r>
-      <w:r>
-        <w:rPr>
-          <w:rFonts w:ascii="Times New Roman" w:hAnsi="Times New Roman" w:cs="Times New Roman"/>
-          <w:szCs w:val="24"/>
-        </w:rPr>
-        <w:t xml:space="preserve"> We could observe that most predictions are greater than ac</w:t>
-      </w:r>
-      <w:r>
-        <w:rPr>
-          <w:rFonts w:ascii="Times New Roman" w:hAnsi="Times New Roman" w:cs="Times New Roman"/>
-          <w:szCs w:val="24"/>
-        </w:rPr>
-        <w:t>t</w:t>
-      </w:r>
-      <w:r>
-        <w:rPr>
-          <w:rFonts w:ascii="Times New Roman" w:hAnsi="Times New Roman" w:cs="Times New Roman"/>
-          <w:szCs w:val="24"/>
-        </w:rPr>
-        <w:t>ual values in paired data.</w:t>
-      </w:r>
-      <w:r>
-        <w:rPr>
-          <w:rFonts w:ascii="Times New Roman" w:hAnsi="Times New Roman" w:cs="Times New Roman"/>
-          <w:szCs w:val="24"/>
-        </w:rPr>
-        <w:t xml:space="preserve"> </w:t>
-      </w:r>
-      <w:r>
-        <w:rPr>
-          <w:rFonts w:ascii="Times New Roman" w:hAnsi="Times New Roman" w:cs="Times New Roman"/>
-          <w:szCs w:val="24"/>
-        </w:rPr>
-        <w:t xml:space="preserve">Besides, only </w:t>
-      </w:r>
-      <w:r>
-        <w:rPr>
-          <w:rFonts w:ascii="Times New Roman" w:hAnsi="Times New Roman" w:cs="Times New Roman"/>
-          <w:szCs w:val="24"/>
-        </w:rPr>
-        <w:t xml:space="preserve">mean of residuals </w:t>
-      </w:r>
-      <w:r>
-        <w:rPr>
-          <w:rFonts w:ascii="Times New Roman" w:hAnsi="Times New Roman" w:cs="Times New Roman"/>
-          <w:szCs w:val="24"/>
-        </w:rPr>
-        <w:t xml:space="preserve">in set of </w:t>
-      </w:r>
-      <w:proofErr w:type="spellStart"/>
+        <w:t xml:space="preserve">XGBoost regression models are positive. </w:t>
+      </w:r>
       <w:r>
         <w:rPr>
           <w:rFonts w:ascii="Times New Roman" w:eastAsia="新細明體" w:hAnsi="Times New Roman" w:cs="Times New Roman"/>
@@ -19149,9 +18965,8 @@
           <w:kern w:val="0"/>
           <w:szCs w:val="24"/>
         </w:rPr>
-        <w:t>XGBoost</w:t>
-      </w:r>
-      <w:proofErr w:type="spellEnd"/>
+        <w:t xml:space="preserve">This indicate that </w:t>
+      </w:r>
       <w:r>
         <w:rPr>
           <w:rFonts w:ascii="Times New Roman" w:eastAsia="新細明體" w:hAnsi="Times New Roman" w:cs="Times New Roman"/>
@@ -19159,7 +18974,7 @@
           <w:kern w:val="0"/>
           <w:szCs w:val="24"/>
         </w:rPr>
-        <w:t xml:space="preserve"> regression models are positive. </w:t>
+        <w:t xml:space="preserve">the results </w:t>
       </w:r>
       <w:r>
         <w:rPr>
@@ -19168,7 +18983,7 @@
           <w:kern w:val="0"/>
           <w:szCs w:val="24"/>
         </w:rPr>
-        <w:t xml:space="preserve">This indicate that </w:t>
+        <w:t>of</w:t>
       </w:r>
       <w:r>
         <w:rPr>
@@ -19177,7 +18992,43 @@
           <w:kern w:val="0"/>
           <w:szCs w:val="24"/>
         </w:rPr>
-        <w:t xml:space="preserve">the results </w:t>
+        <w:t xml:space="preserve"> XGBoost regression may be too </w:t>
+      </w:r>
+      <w:r>
+        <w:rPr>
+          <w:rFonts w:ascii="Times New Roman" w:eastAsia="標楷體" w:hAnsi="Times New Roman" w:cs="Times New Roman"/>
+        </w:rPr>
+        <w:t>optimistic</w:t>
+      </w:r>
+      <w:r>
+        <w:rPr>
+          <w:rFonts w:ascii="Times New Roman" w:eastAsia="標楷體" w:hAnsi="Times New Roman" w:cs="Times New Roman"/>
+        </w:rPr>
+        <w:t xml:space="preserve"> in issue of predictive maintenance</w:t>
+      </w:r>
+      <w:r>
+        <w:rPr>
+          <w:rFonts w:ascii="Times New Roman" w:eastAsia="標楷體" w:hAnsi="Times New Roman" w:cs="Times New Roman"/>
+        </w:rPr>
+        <w:t>.</w:t>
+      </w:r>
+      <w:r>
+        <w:rPr>
+          <w:rFonts w:ascii="Times New Roman" w:eastAsia="標楷體" w:hAnsi="Times New Roman" w:cs="Times New Roman"/>
+        </w:rPr>
+        <w:t xml:space="preserve"> </w:t>
+      </w:r>
+      <w:r>
+        <w:rPr>
+          <w:rFonts w:ascii="Times New Roman" w:eastAsia="標楷體" w:hAnsi="Times New Roman" w:cs="Times New Roman"/>
+        </w:rPr>
+        <w:t>I</w:t>
+      </w:r>
+      <w:r>
+        <w:rPr>
+          <w:rFonts w:ascii="Times New Roman" w:eastAsia="標楷體" w:hAnsi="Times New Roman" w:cs="Times New Roman"/>
+        </w:rPr>
+        <w:t xml:space="preserve">f we use the results by </w:t>
       </w:r>
       <w:r>
         <w:rPr>
@@ -19186,7 +19037,7 @@
           <w:kern w:val="0"/>
           <w:szCs w:val="24"/>
         </w:rPr>
-        <w:t>of</w:t>
+        <w:t>XGBoost regression for advanced modeling, we may get unfavorable outcome</w:t>
       </w:r>
       <w:r>
         <w:rPr>
@@ -19195,9 +19046,8 @@
           <w:kern w:val="0"/>
           <w:szCs w:val="24"/>
         </w:rPr>
-        <w:t xml:space="preserve"> </w:t>
-      </w:r>
-      <w:proofErr w:type="spellStart"/>
+        <w:t>s</w:t>
+      </w:r>
       <w:r>
         <w:rPr>
           <w:rFonts w:ascii="Times New Roman" w:eastAsia="新細明體" w:hAnsi="Times New Roman" w:cs="Times New Roman"/>
@@ -19205,55 +19055,33 @@
           <w:kern w:val="0"/>
           <w:szCs w:val="24"/>
         </w:rPr>
-        <w:t>XGBoost</w:t>
-      </w:r>
-      <w:proofErr w:type="spellEnd"/>
-      <w:r>
+        <w:t xml:space="preserve"> in real environment.</w:t>
+      </w:r>
+    </w:p>
+    <w:p>
+      <w:pPr>
+        <w:spacing w:line="276" w:lineRule="auto"/>
+        <w:ind w:firstLineChars="200" w:firstLine="480"/>
+        <w:jc w:val="both"/>
         <w:rPr>
           <w:rFonts w:ascii="Times New Roman" w:eastAsia="新細明體" w:hAnsi="Times New Roman" w:cs="Times New Roman"/>
           <w:color w:val="000000"/>
           <w:kern w:val="0"/>
           <w:szCs w:val="24"/>
         </w:rPr>
-        <w:t xml:space="preserve"> regression may be too </w:t>
-      </w:r>
-      <w:r>
-        <w:rPr>
-          <w:rFonts w:ascii="Times New Roman" w:eastAsia="標楷體" w:hAnsi="Times New Roman" w:cs="Times New Roman"/>
-        </w:rPr>
-        <w:t>optimistic</w:t>
-      </w:r>
-      <w:r>
-        <w:rPr>
-          <w:rFonts w:ascii="Times New Roman" w:eastAsia="標楷體" w:hAnsi="Times New Roman" w:cs="Times New Roman"/>
-        </w:rPr>
-        <w:t xml:space="preserve"> in issue of predictive maintenance</w:t>
-      </w:r>
-      <w:r>
-        <w:rPr>
-          <w:rFonts w:ascii="Times New Roman" w:eastAsia="標楷體" w:hAnsi="Times New Roman" w:cs="Times New Roman"/>
-        </w:rPr>
-        <w:t>.</w:t>
-      </w:r>
-      <w:r>
-        <w:rPr>
-          <w:rFonts w:ascii="Times New Roman" w:eastAsia="標楷體" w:hAnsi="Times New Roman" w:cs="Times New Roman"/>
-        </w:rPr>
-        <w:t xml:space="preserve"> </w:t>
-      </w:r>
-      <w:r>
-        <w:rPr>
-          <w:rFonts w:ascii="Times New Roman" w:eastAsia="標楷體" w:hAnsi="Times New Roman" w:cs="Times New Roman"/>
-        </w:rPr>
-        <w:t>I</w:t>
-      </w:r>
-      <w:r>
-        <w:rPr>
-          <w:rFonts w:ascii="Times New Roman" w:eastAsia="標楷體" w:hAnsi="Times New Roman" w:cs="Times New Roman"/>
-        </w:rPr>
-        <w:t xml:space="preserve">f we use the results by </w:t>
-      </w:r>
-      <w:proofErr w:type="spellStart"/>
+      </w:pPr>
+      <w:r>
+        <w:rPr>
+          <w:rFonts w:ascii="Times New Roman" w:eastAsia="標楷體" w:hAnsi="Times New Roman" w:cs="Times New Roman"/>
+        </w:rPr>
+        <w:t>By c</w:t>
+      </w:r>
+      <w:r>
+        <w:rPr>
+          <w:rFonts w:ascii="Times New Roman" w:eastAsia="標楷體" w:hAnsi="Times New Roman" w:cs="Times New Roman"/>
+        </w:rPr>
+        <w:t>ontrast</w:t>
+      </w:r>
       <w:r>
         <w:rPr>
           <w:rFonts w:ascii="Times New Roman" w:eastAsia="新細明體" w:hAnsi="Times New Roman" w:cs="Times New Roman"/>
@@ -19261,9 +19089,8 @@
           <w:kern w:val="0"/>
           <w:szCs w:val="24"/>
         </w:rPr>
-        <w:t>XGBoost</w:t>
-      </w:r>
-      <w:proofErr w:type="spellEnd"/>
+        <w:t xml:space="preserve">, </w:t>
+      </w:r>
       <w:r>
         <w:rPr>
           <w:rFonts w:ascii="Times New Roman" w:eastAsia="新細明體" w:hAnsi="Times New Roman" w:cs="Times New Roman"/>
@@ -19271,7 +19098,7 @@
           <w:kern w:val="0"/>
           <w:szCs w:val="24"/>
         </w:rPr>
-        <w:t xml:space="preserve"> regression for advanced modeling, we may get unfavorable outcome</w:t>
+        <w:t xml:space="preserve">results of </w:t>
       </w:r>
       <w:r>
         <w:rPr>
@@ -19280,7 +19107,7 @@
           <w:kern w:val="0"/>
           <w:szCs w:val="24"/>
         </w:rPr>
-        <w:t>s</w:t>
+        <w:t>Neural Network</w:t>
       </w:r>
       <w:r>
         <w:rPr>
@@ -19289,94 +19116,22 @@
           <w:kern w:val="0"/>
           <w:szCs w:val="24"/>
         </w:rPr>
-        <w:t xml:space="preserve"> in real environment.</w:t>
-      </w:r>
-    </w:p>
-    <w:p>
-      <w:pPr>
-        <w:spacing w:line="276" w:lineRule="auto"/>
-        <w:ind w:firstLineChars="200" w:firstLine="480"/>
-        <w:jc w:val="both"/>
+        <w:t xml:space="preserve"> seem not so </w:t>
+      </w:r>
+      <w:r>
+        <w:rPr>
+          <w:rFonts w:ascii="Times New Roman" w:eastAsia="標楷體" w:hAnsi="Times New Roman" w:cs="Times New Roman"/>
+        </w:rPr>
+        <w:t xml:space="preserve">optimistic as </w:t>
+      </w:r>
+      <w:r>
         <w:rPr>
           <w:rFonts w:ascii="Times New Roman" w:eastAsia="新細明體" w:hAnsi="Times New Roman" w:cs="Times New Roman"/>
           <w:color w:val="000000"/>
           <w:kern w:val="0"/>
           <w:szCs w:val="24"/>
         </w:rPr>
-      </w:pPr>
-      <w:r>
-        <w:rPr>
-          <w:rFonts w:ascii="Times New Roman" w:eastAsia="標楷體" w:hAnsi="Times New Roman" w:cs="Times New Roman"/>
-        </w:rPr>
-        <w:t>By c</w:t>
-      </w:r>
-      <w:r>
-        <w:rPr>
-          <w:rFonts w:ascii="Times New Roman" w:eastAsia="標楷體" w:hAnsi="Times New Roman" w:cs="Times New Roman"/>
-        </w:rPr>
-        <w:t>ontrast</w:t>
-      </w:r>
-      <w:r>
-        <w:rPr>
-          <w:rFonts w:ascii="Times New Roman" w:eastAsia="新細明體" w:hAnsi="Times New Roman" w:cs="Times New Roman"/>
-          <w:color w:val="000000"/>
-          <w:kern w:val="0"/>
-          <w:szCs w:val="24"/>
-        </w:rPr>
-        <w:t xml:space="preserve">, </w:t>
-      </w:r>
-      <w:r>
-        <w:rPr>
-          <w:rFonts w:ascii="Times New Roman" w:eastAsia="新細明體" w:hAnsi="Times New Roman" w:cs="Times New Roman"/>
-          <w:color w:val="000000"/>
-          <w:kern w:val="0"/>
-          <w:szCs w:val="24"/>
-        </w:rPr>
-        <w:t xml:space="preserve">results of </w:t>
-      </w:r>
-      <w:r>
-        <w:rPr>
-          <w:rFonts w:ascii="Times New Roman" w:eastAsia="新細明體" w:hAnsi="Times New Roman" w:cs="Times New Roman"/>
-          <w:color w:val="000000"/>
-          <w:kern w:val="0"/>
-          <w:szCs w:val="24"/>
-        </w:rPr>
-        <w:t>Neural Network</w:t>
-      </w:r>
-      <w:r>
-        <w:rPr>
-          <w:rFonts w:ascii="Times New Roman" w:eastAsia="新細明體" w:hAnsi="Times New Roman" w:cs="Times New Roman"/>
-          <w:color w:val="000000"/>
-          <w:kern w:val="0"/>
-          <w:szCs w:val="24"/>
-        </w:rPr>
-        <w:t xml:space="preserve"> seem not so </w:t>
-      </w:r>
-      <w:r>
-        <w:rPr>
-          <w:rFonts w:ascii="Times New Roman" w:eastAsia="標楷體" w:hAnsi="Times New Roman" w:cs="Times New Roman"/>
-        </w:rPr>
-        <w:t xml:space="preserve">optimistic as </w:t>
-      </w:r>
-      <w:proofErr w:type="spellStart"/>
-      <w:r>
-        <w:rPr>
-          <w:rFonts w:ascii="Times New Roman" w:eastAsia="新細明體" w:hAnsi="Times New Roman" w:cs="Times New Roman"/>
-          <w:color w:val="000000"/>
-          <w:kern w:val="0"/>
-          <w:szCs w:val="24"/>
-        </w:rPr>
-        <w:t>XGBoost</w:t>
-      </w:r>
-      <w:proofErr w:type="spellEnd"/>
-      <w:r>
-        <w:rPr>
-          <w:rFonts w:ascii="Times New Roman" w:eastAsia="新細明體" w:hAnsi="Times New Roman" w:cs="Times New Roman"/>
-          <w:color w:val="000000"/>
-          <w:kern w:val="0"/>
-          <w:szCs w:val="24"/>
-        </w:rPr>
-        <w:t xml:space="preserve"> regression</w:t>
+        <w:t>XGBoost regression</w:t>
       </w:r>
       <w:r>
         <w:rPr>
@@ -19657,7 +19412,6 @@
           </w:tcPr>
           <w:p>
             <w:pPr>
-              <w:spacing w:line="360" w:lineRule="auto"/>
               <w:jc w:val="center"/>
               <w:rPr>
                 <w:rFonts w:ascii="Times New Roman" w:eastAsia="新細明體" w:hAnsi="Times New Roman" w:cs="Times New Roman"/>
@@ -19723,7 +19477,6 @@
           </w:p>
           <w:p>
             <w:pPr>
-              <w:spacing w:line="360" w:lineRule="auto"/>
               <w:jc w:val="center"/>
               <w:rPr>
                 <w:rFonts w:ascii="Times New Roman" w:eastAsia="新細明體" w:hAnsi="Times New Roman" w:cs="Times New Roman"/>
@@ -19733,7 +19486,7 @@
                 <w:szCs w:val="20"/>
               </w:rPr>
             </w:pPr>
-            <w:bookmarkStart w:id="42" w:name="_Ref27602820"/>
+            <w:bookmarkStart w:id="41" w:name="_Ref27602820"/>
             <w:r>
               <w:rPr>
                 <w:rFonts w:ascii="Times New Roman" w:hAnsi="Times New Roman" w:cs="Times New Roman"/>
@@ -19773,7 +19526,7 @@
                 <w:sz w:val="20"/>
                 <w:szCs w:val="20"/>
               </w:rPr>
-              <w:t>5</w:t>
+              <w:t>4</w:t>
             </w:r>
             <w:r>
               <w:rPr>
@@ -19783,32 +19536,24 @@
               </w:rPr>
               <w:fldChar w:fldCharType="end"/>
             </w:r>
-            <w:bookmarkEnd w:id="42"/>
+            <w:bookmarkEnd w:id="41"/>
             <w:r>
               <w:rPr>
                 <w:rFonts w:ascii="Times New Roman" w:hAnsi="Times New Roman" w:cs="Times New Roman"/>
                 <w:sz w:val="20"/>
                 <w:szCs w:val="20"/>
               </w:rPr>
-              <w:t xml:space="preserve"> Predicted RUL vs Actual RUL in </w:t>
-            </w:r>
-            <w:proofErr w:type="spellStart"/>
-            <w:r>
-              <w:rPr>
+              <w:t xml:space="preserve"> Predicted RUL vs Actual RUL in XGBoost (O)</w:t>
+            </w:r>
+            <w:r>
+              <w:rPr>
+                <w:rStyle w:val="ab"/>
                 <w:rFonts w:ascii="Times New Roman" w:hAnsi="Times New Roman" w:cs="Times New Roman"/>
+                <w:color w:val="FF0000"/>
                 <w:sz w:val="20"/>
                 <w:szCs w:val="20"/>
               </w:rPr>
-              <w:t>XGBoost</w:t>
-            </w:r>
-            <w:proofErr w:type="spellEnd"/>
-            <w:r>
-              <w:rPr>
-                <w:rFonts w:ascii="Times New Roman" w:hAnsi="Times New Roman" w:cs="Times New Roman"/>
-                <w:sz w:val="20"/>
-                <w:szCs w:val="20"/>
-              </w:rPr>
-              <w:t xml:space="preserve"> (O)</w:t>
+              <w:footnoteReference w:id="4"/>
             </w:r>
           </w:p>
         </w:tc>
@@ -19818,7 +19563,6 @@
           </w:tcPr>
           <w:p>
             <w:pPr>
-              <w:spacing w:line="360" w:lineRule="auto"/>
               <w:jc w:val="center"/>
               <w:rPr>
                 <w:rFonts w:ascii="Times New Roman" w:eastAsia="新細明體" w:hAnsi="Times New Roman" w:cs="Times New Roman"/>
@@ -19883,7 +19627,6 @@
           </w:p>
           <w:p>
             <w:pPr>
-              <w:spacing w:line="360" w:lineRule="auto"/>
               <w:jc w:val="center"/>
               <w:rPr>
                 <w:rFonts w:ascii="Times New Roman" w:eastAsia="新細明體" w:hAnsi="Times New Roman" w:cs="Times New Roman"/>
@@ -19892,7 +19635,7 @@
                 <w:szCs w:val="24"/>
               </w:rPr>
             </w:pPr>
-            <w:bookmarkStart w:id="43" w:name="_Ref27602824"/>
+            <w:bookmarkStart w:id="42" w:name="_Ref27602824"/>
             <w:r>
               <w:rPr>
                 <w:rFonts w:ascii="Times New Roman" w:hAnsi="Times New Roman" w:cs="Times New Roman"/>
@@ -19932,7 +19675,7 @@
                 <w:sz w:val="20"/>
                 <w:szCs w:val="20"/>
               </w:rPr>
-              <w:t>6</w:t>
+              <w:t>5</w:t>
             </w:r>
             <w:r>
               <w:rPr>
@@ -19942,32 +19685,14 @@
               </w:rPr>
               <w:fldChar w:fldCharType="end"/>
             </w:r>
-            <w:bookmarkEnd w:id="43"/>
+            <w:bookmarkEnd w:id="42"/>
             <w:r>
               <w:rPr>
                 <w:rFonts w:ascii="Times New Roman" w:hAnsi="Times New Roman" w:cs="Times New Roman"/>
                 <w:sz w:val="20"/>
                 <w:szCs w:val="20"/>
               </w:rPr>
-              <w:t xml:space="preserve"> Predicted value vs Residuals in </w:t>
-            </w:r>
-            <w:proofErr w:type="spellStart"/>
-            <w:r>
-              <w:rPr>
-                <w:rFonts w:ascii="Times New Roman" w:hAnsi="Times New Roman" w:cs="Times New Roman"/>
-                <w:sz w:val="20"/>
-                <w:szCs w:val="20"/>
-              </w:rPr>
-              <w:t>XGBoost</w:t>
-            </w:r>
-            <w:proofErr w:type="spellEnd"/>
-            <w:r>
-              <w:rPr>
-                <w:rFonts w:ascii="Times New Roman" w:hAnsi="Times New Roman" w:cs="Times New Roman"/>
-                <w:sz w:val="20"/>
-                <w:szCs w:val="20"/>
-              </w:rPr>
-              <w:t xml:space="preserve"> (O)</w:t>
+              <w:t xml:space="preserve"> Predicted value vs Residuals in XGBoost (O)</w:t>
             </w:r>
           </w:p>
         </w:tc>
@@ -19980,7 +19705,6 @@
           </w:tcPr>
           <w:p>
             <w:pPr>
-              <w:spacing w:line="360" w:lineRule="auto"/>
               <w:jc w:val="center"/>
               <w:rPr>
                 <w:rFonts w:ascii="Times New Roman" w:hAnsi="Times New Roman" w:cs="Times New Roman"/>
@@ -20044,7 +19768,6 @@
           </w:p>
           <w:p>
             <w:pPr>
-              <w:spacing w:line="360" w:lineRule="auto"/>
               <w:jc w:val="center"/>
               <w:rPr>
                 <w:rFonts w:ascii="Times New Roman" w:eastAsia="新細明體" w:hAnsi="Times New Roman" w:cs="Times New Roman"/>
@@ -20093,7 +19816,7 @@
                 <w:sz w:val="20"/>
                 <w:szCs w:val="20"/>
               </w:rPr>
-              <w:t>7</w:t>
+              <w:t>6</w:t>
             </w:r>
             <w:r>
               <w:rPr>
@@ -20128,7 +19851,6 @@
           </w:tcPr>
           <w:p>
             <w:pPr>
-              <w:spacing w:line="360" w:lineRule="auto"/>
               <w:jc w:val="center"/>
               <w:rPr>
                 <w:rFonts w:ascii="Times New Roman" w:hAnsi="Times New Roman" w:cs="Times New Roman"/>
@@ -20192,7 +19914,6 @@
           </w:p>
           <w:p>
             <w:pPr>
-              <w:spacing w:line="360" w:lineRule="auto"/>
               <w:jc w:val="center"/>
               <w:rPr>
                 <w:rFonts w:ascii="Times New Roman" w:eastAsia="新細明體" w:hAnsi="Times New Roman" w:cs="Times New Roman"/>
@@ -20241,7 +19962,7 @@
                 <w:sz w:val="20"/>
                 <w:szCs w:val="20"/>
               </w:rPr>
-              <w:t>8</w:t>
+              <w:t>7</w:t>
             </w:r>
             <w:r>
               <w:rPr>
@@ -20278,7 +19999,6 @@
           </w:tcPr>
           <w:p>
             <w:pPr>
-              <w:spacing w:line="360" w:lineRule="auto"/>
               <w:jc w:val="center"/>
               <w:rPr>
                 <w:rFonts w:ascii="Times New Roman" w:hAnsi="Times New Roman" w:cs="Times New Roman"/>
@@ -20342,7 +20062,6 @@
           </w:p>
           <w:p>
             <w:pPr>
-              <w:spacing w:line="360" w:lineRule="auto"/>
               <w:jc w:val="center"/>
               <w:rPr>
                 <w:rFonts w:ascii="Times New Roman" w:eastAsia="新細明體" w:hAnsi="Times New Roman" w:cs="Times New Roman"/>
@@ -20391,7 +20110,7 @@
                 <w:sz w:val="20"/>
                 <w:szCs w:val="20"/>
               </w:rPr>
-              <w:t>9</w:t>
+              <w:t>8</w:t>
             </w:r>
             <w:r>
               <w:rPr>
@@ -20426,7 +20145,6 @@
           </w:tcPr>
           <w:p>
             <w:pPr>
-              <w:spacing w:line="360" w:lineRule="auto"/>
               <w:jc w:val="center"/>
               <w:rPr>
                 <w:rFonts w:ascii="Times New Roman" w:eastAsia="新細明體" w:hAnsi="Times New Roman" w:cs="Times New Roman"/>
@@ -20491,7 +20209,6 @@
           </w:p>
           <w:p>
             <w:pPr>
-              <w:spacing w:line="360" w:lineRule="auto"/>
               <w:jc w:val="center"/>
               <w:rPr>
                 <w:rFonts w:ascii="Times New Roman" w:eastAsia="新細明體" w:hAnsi="Times New Roman" w:cs="Times New Roman"/>
@@ -20540,7 +20257,7 @@
                 <w:sz w:val="20"/>
                 <w:szCs w:val="20"/>
               </w:rPr>
-              <w:t>10</w:t>
+              <w:t>9</w:t>
             </w:r>
             <w:r>
               <w:rPr>
@@ -20583,7 +20300,7 @@
           <w:szCs w:val="44"/>
         </w:rPr>
       </w:pPr>
-      <w:bookmarkStart w:id="44" w:name="_Toc27748163"/>
+      <w:bookmarkStart w:id="43" w:name="_Toc27748163"/>
       <w:r>
         <w:rPr>
           <w:rFonts w:ascii="Times New Roman" w:eastAsia="標楷體" w:hAnsi="Times New Roman" w:cs="Times New Roman"/>
@@ -20603,56 +20320,56 @@
         </w:rPr>
         <w:t>Classification Modeling</w:t>
       </w:r>
+      <w:bookmarkEnd w:id="43"/>
+    </w:p>
+    <w:p>
+      <w:pPr>
+        <w:pStyle w:val="2"/>
+        <w:spacing w:line="276" w:lineRule="auto"/>
+        <w:rPr>
+          <w:rFonts w:ascii="Times New Roman" w:eastAsia="標楷體" w:hAnsi="Times New Roman" w:cs="Times New Roman"/>
+          <w:color w:val="000000"/>
+          <w:sz w:val="32"/>
+          <w:szCs w:val="32"/>
+        </w:rPr>
+      </w:pPr>
+      <w:bookmarkStart w:id="44" w:name="_Toc27748164"/>
+      <w:r>
+        <w:rPr>
+          <w:rFonts w:ascii="Times New Roman" w:eastAsia="標楷體" w:hAnsi="Times New Roman" w:cs="Times New Roman"/>
+          <w:sz w:val="32"/>
+          <w:szCs w:val="32"/>
+        </w:rPr>
+        <w:t xml:space="preserve">4.1 </w:t>
+      </w:r>
+      <w:r>
+        <w:rPr>
+          <w:rFonts w:ascii="Times New Roman" w:eastAsia="標楷體" w:hAnsi="Times New Roman" w:cs="Times New Roman" w:hint="eastAsia"/>
+          <w:sz w:val="32"/>
+          <w:szCs w:val="32"/>
+        </w:rPr>
+        <w:t>A</w:t>
+      </w:r>
+      <w:r>
+        <w:rPr>
+          <w:rFonts w:ascii="Times New Roman" w:eastAsia="標楷體" w:hAnsi="Times New Roman" w:cs="Times New Roman"/>
+          <w:sz w:val="32"/>
+          <w:szCs w:val="32"/>
+        </w:rPr>
+        <w:t>lgorithms</w:t>
+      </w:r>
+      <w:r>
+        <w:rPr>
+          <w:rFonts w:ascii="Times New Roman" w:eastAsia="標楷體" w:hAnsi="Times New Roman" w:cs="Times New Roman"/>
+          <w:sz w:val="32"/>
+          <w:szCs w:val="32"/>
+        </w:rPr>
+        <w:t xml:space="preserve"> &amp; Metrics</w:t>
+      </w:r>
       <w:bookmarkEnd w:id="44"/>
     </w:p>
     <w:p>
       <w:pPr>
-        <w:pStyle w:val="2"/>
-        <w:spacing w:line="276" w:lineRule="auto"/>
-        <w:rPr>
-          <w:rFonts w:ascii="Times New Roman" w:eastAsia="標楷體" w:hAnsi="Times New Roman" w:cs="Times New Roman"/>
-          <w:color w:val="000000"/>
-          <w:sz w:val="32"/>
-          <w:szCs w:val="32"/>
-        </w:rPr>
-      </w:pPr>
-      <w:bookmarkStart w:id="45" w:name="_Toc27748164"/>
-      <w:r>
-        <w:rPr>
-          <w:rFonts w:ascii="Times New Roman" w:eastAsia="標楷體" w:hAnsi="Times New Roman" w:cs="Times New Roman"/>
-          <w:sz w:val="32"/>
-          <w:szCs w:val="32"/>
-        </w:rPr>
-        <w:t xml:space="preserve">4.1 </w:t>
-      </w:r>
-      <w:r>
-        <w:rPr>
-          <w:rFonts w:ascii="Times New Roman" w:eastAsia="標楷體" w:hAnsi="Times New Roman" w:cs="Times New Roman" w:hint="eastAsia"/>
-          <w:sz w:val="32"/>
-          <w:szCs w:val="32"/>
-        </w:rPr>
-        <w:t>A</w:t>
-      </w:r>
-      <w:r>
-        <w:rPr>
-          <w:rFonts w:ascii="Times New Roman" w:eastAsia="標楷體" w:hAnsi="Times New Roman" w:cs="Times New Roman"/>
-          <w:sz w:val="32"/>
-          <w:szCs w:val="32"/>
-        </w:rPr>
-        <w:t>lgorithms</w:t>
-      </w:r>
-      <w:r>
-        <w:rPr>
-          <w:rFonts w:ascii="Times New Roman" w:eastAsia="標楷體" w:hAnsi="Times New Roman" w:cs="Times New Roman"/>
-          <w:sz w:val="32"/>
-          <w:szCs w:val="32"/>
-        </w:rPr>
-        <w:t xml:space="preserve"> &amp; Metrics</w:t>
-      </w:r>
-      <w:bookmarkEnd w:id="45"/>
-    </w:p>
-    <w:p>
-      <w:pPr>
         <w:spacing w:line="276" w:lineRule="auto"/>
         <w:ind w:firstLineChars="200" w:firstLine="480"/>
         <w:jc w:val="both"/>
@@ -20678,7 +20395,7 @@
           <w:rFonts w:ascii="Times New Roman" w:eastAsia="標楷體" w:hAnsi="Times New Roman" w:cs="Times New Roman"/>
           <w:color w:val="FF0000"/>
         </w:rPr>
-        <w:footnoteReference w:id="4"/>
+        <w:footnoteReference w:id="5"/>
       </w:r>
       <w:r>
         <w:rPr>
@@ -20780,36 +20497,26 @@
         </w:rPr>
         <w:t xml:space="preserve">, </w:t>
       </w:r>
-      <w:proofErr w:type="spellStart"/>
       <w:r>
         <w:rPr>
           <w:rFonts w:ascii="Times New Roman" w:eastAsia="標楷體" w:hAnsi="Times New Roman" w:cs="Times New Roman"/>
           <w:b/>
           <w:bCs/>
         </w:rPr>
-        <w:t>XGBoost</w:t>
-      </w:r>
-      <w:proofErr w:type="spellEnd"/>
+        <w:t>XGBoost Classification</w:t>
+      </w:r>
+      <w:r>
+        <w:rPr>
+          <w:rFonts w:ascii="Times New Roman" w:eastAsia="標楷體" w:hAnsi="Times New Roman" w:cs="Times New Roman"/>
+        </w:rPr>
+        <w:t xml:space="preserve">, and </w:t>
+      </w:r>
       <w:r>
         <w:rPr>
           <w:rFonts w:ascii="Times New Roman" w:eastAsia="標楷體" w:hAnsi="Times New Roman" w:cs="Times New Roman"/>
           <w:b/>
           <w:bCs/>
         </w:rPr>
-        <w:t xml:space="preserve"> Classification</w:t>
-      </w:r>
-      <w:r>
-        <w:rPr>
-          <w:rFonts w:ascii="Times New Roman" w:eastAsia="標楷體" w:hAnsi="Times New Roman" w:cs="Times New Roman"/>
-        </w:rPr>
-        <w:t xml:space="preserve">, and </w:t>
-      </w:r>
-      <w:r>
-        <w:rPr>
-          <w:rFonts w:ascii="Times New Roman" w:eastAsia="標楷體" w:hAnsi="Times New Roman" w:cs="Times New Roman"/>
-          <w:b/>
-          <w:bCs/>
-        </w:rPr>
         <w:t>Neural Network Classification</w:t>
       </w:r>
       <w:r>
@@ -21133,7 +20840,7 @@
         <w:pStyle w:val="a8"/>
         <w:jc w:val="center"/>
       </w:pPr>
-      <w:bookmarkStart w:id="46" w:name="_Ref27651301"/>
+      <w:bookmarkStart w:id="45" w:name="_Ref27651301"/>
       <w:r>
         <w:t xml:space="preserve">Table </w:t>
       </w:r>
@@ -21145,7 +20852,7 @@
           <w:t>8</w:t>
         </w:r>
       </w:fldSimple>
-      <w:bookmarkEnd w:id="46"/>
+      <w:bookmarkEnd w:id="45"/>
       <w:r>
         <w:t xml:space="preserve"> </w:t>
       </w:r>
@@ -21883,7 +21590,7 @@
           <w:szCs w:val="20"/>
         </w:rPr>
       </w:pPr>
-      <w:bookmarkStart w:id="47" w:name="_Ref27651425"/>
+      <w:bookmarkStart w:id="46" w:name="_Ref27651425"/>
       <w:r>
         <w:rPr>
           <w:rFonts w:ascii="Times New Roman" w:hAnsi="Times New Roman" w:cs="Times New Roman"/>
@@ -21933,7 +21640,7 @@
         </w:rPr>
         <w:fldChar w:fldCharType="end"/>
       </w:r>
-      <w:bookmarkEnd w:id="47"/>
+      <w:bookmarkEnd w:id="46"/>
       <w:r>
         <w:rPr>
           <w:rFonts w:ascii="Times New Roman" w:hAnsi="Times New Roman" w:cs="Times New Roman"/>
@@ -21958,7 +21665,7 @@
         </w:rPr>
         <w:t>ple example of confusion matrix</w:t>
       </w:r>
-      <w:bookmarkStart w:id="48" w:name="_Ref27663216"/>
+      <w:bookmarkStart w:id="47" w:name="_Ref27663216"/>
       <w:r>
         <w:rPr>
           <w:rStyle w:val="ab"/>
@@ -21966,9 +21673,9 @@
           <w:color w:val="FF0000"/>
           <w:sz w:val="22"/>
         </w:rPr>
-        <w:footnoteReference w:id="5"/>
-      </w:r>
-      <w:bookmarkEnd w:id="48"/>
+        <w:footnoteReference w:id="6"/>
+      </w:r>
+      <w:bookmarkEnd w:id="47"/>
     </w:p>
     <w:tbl>
       <w:tblPr>
@@ -22251,7 +21958,7 @@
         <w:pStyle w:val="a8"/>
         <w:jc w:val="center"/>
       </w:pPr>
-      <w:bookmarkStart w:id="49" w:name="_Ref27662366"/>
+      <w:bookmarkStart w:id="48" w:name="_Ref27662366"/>
       <w:r>
         <w:lastRenderedPageBreak/>
         <w:t xml:space="preserve">Table </w:t>
@@ -22264,7 +21971,7 @@
           <w:t>10</w:t>
         </w:r>
       </w:fldSimple>
-      <w:bookmarkEnd w:id="49"/>
+      <w:bookmarkEnd w:id="48"/>
       <w:r>
         <w:t xml:space="preserve"> </w:t>
       </w:r>
@@ -22349,8 +22056,11 @@
             <w:r>
               <w:rPr>
                 <w:rFonts w:ascii="Times New Roman" w:eastAsia="標楷體" w:hAnsi="Times New Roman" w:cs="Times New Roman"/>
+                <w:b w:val="0"/>
+                <w:bCs w:val="0"/>
                 <w:color w:val="FF0000"/>
-                <w:sz w:val="22"/>
+                <w:sz w:val="20"/>
+                <w:szCs w:val="20"/>
                 <w:vertAlign w:val="superscript"/>
               </w:rPr>
               <w:fldChar w:fldCharType="begin"/>
@@ -22361,27 +22071,11 @@
                 <w:b w:val="0"/>
                 <w:bCs w:val="0"/>
                 <w:color w:val="FF0000"/>
-                <w:sz w:val="22"/>
+                <w:sz w:val="20"/>
+                <w:szCs w:val="20"/>
                 <w:vertAlign w:val="superscript"/>
               </w:rPr>
-              <w:instrText xml:space="preserve"> NOTEREF _Ref27663216 \h  \* MERGEFORMAT </w:instrText>
-            </w:r>
-            <w:r>
-              <w:rPr>
-                <w:rFonts w:ascii="Times New Roman" w:eastAsia="標楷體" w:hAnsi="Times New Roman" w:cs="Times New Roman"/>
-                <w:color w:val="FF0000"/>
-                <w:sz w:val="22"/>
-                <w:vertAlign w:val="superscript"/>
-              </w:rPr>
-            </w:r>
-            <w:r>
-              <w:rPr>
-                <w:rFonts w:ascii="Times New Roman" w:eastAsia="標楷體" w:hAnsi="Times New Roman" w:cs="Times New Roman"/>
-                <w:color w:val="FF0000"/>
-                <w:sz w:val="22"/>
-                <w:vertAlign w:val="superscript"/>
-              </w:rPr>
-              <w:fldChar w:fldCharType="separate"/>
+              <w:instrText xml:space="preserve"> NOTEREF _Ref27663216 \h </w:instrText>
             </w:r>
             <w:r>
               <w:rPr>
@@ -22389,16 +22083,55 @@
                 <w:b w:val="0"/>
                 <w:bCs w:val="0"/>
                 <w:color w:val="FF0000"/>
-                <w:sz w:val="22"/>
+                <w:sz w:val="20"/>
+                <w:szCs w:val="20"/>
                 <w:vertAlign w:val="superscript"/>
               </w:rPr>
-              <w:t>5</w:t>
             </w:r>
             <w:r>
               <w:rPr>
                 <w:rFonts w:ascii="Times New Roman" w:eastAsia="標楷體" w:hAnsi="Times New Roman" w:cs="Times New Roman"/>
+                <w:b w:val="0"/>
+                <w:bCs w:val="0"/>
                 <w:color w:val="FF0000"/>
-                <w:sz w:val="22"/>
+                <w:sz w:val="20"/>
+                <w:szCs w:val="20"/>
+                <w:vertAlign w:val="superscript"/>
+              </w:rPr>
+              <w:instrText xml:space="preserve"> \* MERGEFORMAT </w:instrText>
+            </w:r>
+            <w:r>
+              <w:rPr>
+                <w:rFonts w:ascii="Times New Roman" w:eastAsia="標楷體" w:hAnsi="Times New Roman" w:cs="Times New Roman"/>
+                <w:b w:val="0"/>
+                <w:bCs w:val="0"/>
+                <w:color w:val="FF0000"/>
+                <w:sz w:val="20"/>
+                <w:szCs w:val="20"/>
+                <w:vertAlign w:val="superscript"/>
+              </w:rPr>
+              <w:fldChar w:fldCharType="separate"/>
+            </w:r>
+            <w:r>
+              <w:rPr>
+                <w:rFonts w:ascii="Times New Roman" w:eastAsia="標楷體" w:hAnsi="Times New Roman" w:cs="Times New Roman"/>
+                <w:b w:val="0"/>
+                <w:bCs w:val="0"/>
+                <w:color w:val="FF0000"/>
+                <w:sz w:val="20"/>
+                <w:szCs w:val="20"/>
+                <w:vertAlign w:val="superscript"/>
+              </w:rPr>
+              <w:t>6</w:t>
+            </w:r>
+            <w:r>
+              <w:rPr>
+                <w:rFonts w:ascii="Times New Roman" w:eastAsia="標楷體" w:hAnsi="Times New Roman" w:cs="Times New Roman"/>
+                <w:b w:val="0"/>
+                <w:bCs w:val="0"/>
+                <w:color w:val="FF0000"/>
+                <w:sz w:val="20"/>
+                <w:szCs w:val="20"/>
                 <w:vertAlign w:val="superscript"/>
               </w:rPr>
               <w:fldChar w:fldCharType="end"/>
@@ -22907,7 +22640,7 @@
           <w:szCs w:val="32"/>
         </w:rPr>
       </w:pPr>
-      <w:bookmarkStart w:id="50" w:name="_Toc27748165"/>
+      <w:bookmarkStart w:id="49" w:name="_Toc27748165"/>
       <w:r>
         <w:rPr>
           <w:rFonts w:ascii="Times New Roman" w:eastAsia="標楷體" w:hAnsi="Times New Roman" w:cs="Times New Roman"/>
@@ -22940,7 +22673,7 @@
         </w:rPr>
         <w:t>esults</w:t>
       </w:r>
-      <w:bookmarkEnd w:id="50"/>
+      <w:bookmarkEnd w:id="49"/>
     </w:p>
     <w:p>
       <w:pPr>
@@ -23273,7 +23006,16 @@
         <w:t xml:space="preserve">, </w:t>
       </w:r>
       <w:r>
-        <w:t xml:space="preserve">here about </w:t>
+        <w:t>t</w:t>
+      </w:r>
+      <w:r>
+        <w:t xml:space="preserve">here </w:t>
+      </w:r>
+      <w:r>
+        <w:t xml:space="preserve">are </w:t>
+      </w:r>
+      <w:r>
+        <w:t xml:space="preserve">about </w:t>
       </w:r>
       <w:r>
         <w:t>22</w:t>
@@ -23311,6 +23053,9 @@
         <w:t xml:space="preserve">here </w:t>
       </w:r>
       <w:r>
+        <w:t xml:space="preserve">are </w:t>
+      </w:r>
+      <w:r>
         <w:t xml:space="preserve">about </w:t>
       </w:r>
       <w:r>
@@ -23604,11 +23349,9 @@
       <w:r>
         <w:t xml:space="preserve">, </w:t>
       </w:r>
-      <w:proofErr w:type="spellStart"/>
       <w:r>
         <w:t>XGBoost</w:t>
       </w:r>
-      <w:proofErr w:type="spellEnd"/>
       <w:r>
         <w:t xml:space="preserve"> classification) </w:t>
       </w:r>
@@ -23677,7 +23420,7 @@
         <w:pStyle w:val="a8"/>
         <w:jc w:val="center"/>
       </w:pPr>
-      <w:bookmarkStart w:id="51" w:name="_Ref27664780"/>
+      <w:bookmarkStart w:id="50" w:name="_Ref27664780"/>
       <w:r>
         <w:lastRenderedPageBreak/>
         <w:t xml:space="preserve">Table </w:t>
@@ -23690,7 +23433,7 @@
           <w:t>11</w:t>
         </w:r>
       </w:fldSimple>
-      <w:bookmarkEnd w:id="51"/>
+      <w:bookmarkEnd w:id="50"/>
       <w:r>
         <w:t xml:space="preserve"> Metrics scores of results from classification models</w:t>
       </w:r>
@@ -27654,7 +27397,6 @@
                 <w:sz w:val="22"/>
               </w:rPr>
             </w:pPr>
-            <w:proofErr w:type="spellStart"/>
             <w:r>
               <w:rPr>
                 <w:rFonts w:ascii="Times New Roman" w:eastAsia="新細明體" w:hAnsi="Times New Roman" w:cs="Times New Roman"/>
@@ -27666,7 +27408,6 @@
               </w:rPr>
               <w:t>XGBoost</w:t>
             </w:r>
-            <w:proofErr w:type="spellEnd"/>
             <w:r>
               <w:rPr>
                 <w:rFonts w:ascii="Times New Roman" w:eastAsia="新細明體" w:hAnsi="Times New Roman" w:cs="Times New Roman"/>
@@ -27862,7 +27603,6 @@
                 <w:sz w:val="22"/>
               </w:rPr>
             </w:pPr>
-            <w:proofErr w:type="spellStart"/>
             <w:r>
               <w:rPr>
                 <w:rFonts w:ascii="Times New Roman" w:eastAsia="新細明體" w:hAnsi="Times New Roman" w:cs="Times New Roman"/>
@@ -27874,7 +27614,6 @@
               </w:rPr>
               <w:t>XGBoost</w:t>
             </w:r>
-            <w:proofErr w:type="spellEnd"/>
             <w:r>
               <w:rPr>
                 <w:rFonts w:ascii="Times New Roman" w:eastAsia="新細明體" w:hAnsi="Times New Roman" w:cs="Times New Roman"/>
@@ -28070,7 +27809,6 @@
                 <w:sz w:val="22"/>
               </w:rPr>
             </w:pPr>
-            <w:proofErr w:type="spellStart"/>
             <w:r>
               <w:rPr>
                 <w:rFonts w:ascii="Times New Roman" w:eastAsia="新細明體" w:hAnsi="Times New Roman" w:cs="Times New Roman"/>
@@ -28082,7 +27820,6 @@
               </w:rPr>
               <w:t>XGBoost</w:t>
             </w:r>
-            <w:proofErr w:type="spellEnd"/>
             <w:r>
               <w:rPr>
                 <w:rFonts w:ascii="Times New Roman" w:eastAsia="新細明體" w:hAnsi="Times New Roman" w:cs="Times New Roman"/>
@@ -29286,6 +29023,8 @@
         </w:rPr>
         <w:t>.</w:t>
       </w:r>
+      <w:bookmarkStart w:id="51" w:name="_GoBack"/>
+      <w:bookmarkEnd w:id="51"/>
     </w:p>
     <w:p>
       <w:pPr>
@@ -29293,7 +29032,7 @@
         <w:ind w:firstLineChars="200" w:firstLine="480"/>
         <w:jc w:val="both"/>
         <w:rPr>
-          <w:rFonts w:ascii="Times New Roman" w:eastAsia="標楷體" w:hAnsi="Times New Roman" w:cs="Times New Roman"/>
+          <w:rFonts w:ascii="Times New Roman" w:eastAsia="標楷體" w:hAnsi="Times New Roman" w:cs="Times New Roman" w:hint="eastAsia"/>
         </w:rPr>
       </w:pPr>
       <w:r>
@@ -29336,38 +29075,20 @@
         <w:rPr>
           <w:rFonts w:ascii="Times New Roman" w:hAnsi="Times New Roman" w:cs="Times New Roman"/>
         </w:rPr>
-        <w:t xml:space="preserve">(R), </w:t>
-      </w:r>
-      <w:proofErr w:type="spellStart"/>
+        <w:t>(R), XGBoost</w:t>
+      </w:r>
       <w:r>
         <w:rPr>
           <w:rFonts w:ascii="Times New Roman" w:hAnsi="Times New Roman" w:cs="Times New Roman"/>
         </w:rPr>
-        <w:t>XGBoost</w:t>
-      </w:r>
-      <w:proofErr w:type="spellEnd"/>
+        <w:t xml:space="preserve"> </w:t>
+      </w:r>
       <w:r>
         <w:rPr>
           <w:rFonts w:ascii="Times New Roman" w:hAnsi="Times New Roman" w:cs="Times New Roman"/>
         </w:rPr>
-        <w:t xml:space="preserve"> </w:t>
-      </w:r>
-      <w:r>
-        <w:rPr>
-          <w:rFonts w:ascii="Times New Roman" w:hAnsi="Times New Roman" w:cs="Times New Roman"/>
-        </w:rPr>
         <w:t>(O)</w:t>
       </w:r>
-    </w:p>
-    <w:p>
-      <w:pPr>
-        <w:spacing w:line="276" w:lineRule="auto"/>
-        <w:ind w:firstLineChars="200" w:firstLine="480"/>
-        <w:jc w:val="both"/>
-        <w:rPr>
-          <w:rFonts w:ascii="Times New Roman" w:eastAsia="標楷體" w:hAnsi="Times New Roman" w:cs="Times New Roman"/>
-        </w:rPr>
-      </w:pPr>
     </w:p>
     <w:tbl>
       <w:tblPr>
@@ -29395,7 +29116,7 @@
           </w:tcPr>
           <w:p>
             <w:pPr>
-              <w:spacing w:line="360" w:lineRule="auto"/>
+              <w:spacing w:line="300" w:lineRule="auto"/>
               <w:jc w:val="center"/>
               <w:rPr>
                 <w:rFonts w:ascii="Times New Roman" w:eastAsia="標楷體" w:hAnsi="Times New Roman" w:cs="Times New Roman"/>
@@ -29409,6 +29130,7 @@
                 <w:sz w:val="20"/>
                 <w:szCs w:val="20"/>
               </w:rPr>
+              <w:lastRenderedPageBreak/>
               <w:drawing>
                 <wp:inline distT="0" distB="0" distL="0" distR="0" wp14:anchorId="24197F2D" wp14:editId="187B5F27">
                   <wp:extent cx="2919665" cy="2499360"/>
@@ -29462,7 +29184,7 @@
           <w:p>
             <w:pPr>
               <w:pStyle w:val="a8"/>
-              <w:spacing w:line="360" w:lineRule="auto"/>
+              <w:spacing w:line="300" w:lineRule="auto"/>
               <w:jc w:val="center"/>
               <w:rPr>
                 <w:sz w:val="16"/>
@@ -29504,7 +29226,7 @@
                 <w:sz w:val="16"/>
                 <w:szCs w:val="16"/>
               </w:rPr>
-              <w:t>11</w:t>
+              <w:t>10</w:t>
             </w:r>
             <w:r>
               <w:rPr>
@@ -29521,6 +29243,15 @@
               </w:rPr>
               <w:t xml:space="preserve"> ROC curves of Gaussian Naive Bayesian (O)</w:t>
             </w:r>
+            <w:r>
+              <w:rPr>
+                <w:rStyle w:val="ab"/>
+                <w:color w:val="FF0000"/>
+                <w:sz w:val="16"/>
+                <w:szCs w:val="16"/>
+              </w:rPr>
+              <w:footnoteReference w:id="7"/>
+            </w:r>
           </w:p>
         </w:tc>
         <w:tc>
@@ -29530,7 +29261,7 @@
           </w:tcPr>
           <w:p>
             <w:pPr>
-              <w:spacing w:line="360" w:lineRule="auto"/>
+              <w:spacing w:line="300" w:lineRule="auto"/>
               <w:jc w:val="center"/>
               <w:rPr>
                 <w:noProof/>
@@ -29597,7 +29328,7 @@
           <w:p>
             <w:pPr>
               <w:pStyle w:val="a8"/>
-              <w:spacing w:line="360" w:lineRule="auto"/>
+              <w:spacing w:line="300" w:lineRule="auto"/>
               <w:jc w:val="center"/>
               <w:rPr>
                 <w:sz w:val="16"/>
@@ -29638,7 +29369,7 @@
                 <w:sz w:val="16"/>
                 <w:szCs w:val="16"/>
               </w:rPr>
-              <w:t>12</w:t>
+              <w:t>11</w:t>
             </w:r>
             <w:r>
               <w:rPr>
@@ -29665,7 +29396,7 @@
           </w:tcPr>
           <w:p>
             <w:pPr>
-              <w:spacing w:line="360" w:lineRule="auto"/>
+              <w:spacing w:line="300" w:lineRule="auto"/>
               <w:jc w:val="center"/>
               <w:rPr>
                 <w:rFonts w:ascii="Times New Roman" w:eastAsia="標楷體" w:hAnsi="Times New Roman" w:cs="Times New Roman"/>
@@ -29732,7 +29463,7 @@
           <w:p>
             <w:pPr>
               <w:pStyle w:val="a8"/>
-              <w:spacing w:line="360" w:lineRule="auto"/>
+              <w:spacing w:line="300" w:lineRule="auto"/>
               <w:jc w:val="center"/>
               <w:rPr>
                 <w:sz w:val="16"/>
@@ -29773,7 +29504,7 @@
                 <w:sz w:val="16"/>
                 <w:szCs w:val="16"/>
               </w:rPr>
-              <w:t>13</w:t>
+              <w:t>12</w:t>
             </w:r>
             <w:r>
               <w:rPr>
@@ -29798,7 +29529,7 @@
           </w:tcPr>
           <w:p>
             <w:pPr>
-              <w:spacing w:line="360" w:lineRule="auto"/>
+              <w:spacing w:line="300" w:lineRule="auto"/>
               <w:jc w:val="center"/>
               <w:rPr>
                 <w:rFonts w:ascii="Times New Roman" w:eastAsia="標楷體" w:hAnsi="Times New Roman" w:cs="Times New Roman"/>
@@ -29865,7 +29596,7 @@
           <w:p>
             <w:pPr>
               <w:pStyle w:val="a8"/>
-              <w:spacing w:line="360" w:lineRule="auto"/>
+              <w:spacing w:line="300" w:lineRule="auto"/>
               <w:jc w:val="center"/>
               <w:rPr>
                 <w:sz w:val="16"/>
@@ -29907,7 +29638,7 @@
                 <w:sz w:val="16"/>
                 <w:szCs w:val="16"/>
               </w:rPr>
-              <w:t>14</w:t>
+              <w:t>13</w:t>
             </w:r>
             <w:r>
               <w:rPr>
@@ -29949,7 +29680,7 @@
           </w:tcPr>
           <w:p>
             <w:pPr>
-              <w:spacing w:line="360" w:lineRule="auto"/>
+              <w:spacing w:line="300" w:lineRule="auto"/>
               <w:jc w:val="center"/>
               <w:rPr>
                 <w:noProof/>
@@ -30016,7 +29747,7 @@
           <w:p>
             <w:pPr>
               <w:pStyle w:val="a8"/>
-              <w:spacing w:line="360" w:lineRule="auto"/>
+              <w:spacing w:line="300" w:lineRule="auto"/>
               <w:jc w:val="center"/>
               <w:rPr>
                 <w:sz w:val="16"/>
@@ -30058,7 +29789,7 @@
                 <w:sz w:val="16"/>
                 <w:szCs w:val="16"/>
               </w:rPr>
-              <w:t>15</w:t>
+              <w:t>14</w:t>
             </w:r>
             <w:r>
               <w:rPr>
@@ -30091,7 +29822,7 @@
           </w:tcPr>
           <w:p>
             <w:pPr>
-              <w:spacing w:line="360" w:lineRule="auto"/>
+              <w:spacing w:line="300" w:lineRule="auto"/>
               <w:jc w:val="center"/>
               <w:rPr>
                 <w:noProof/>
@@ -30158,7 +29889,7 @@
           <w:p>
             <w:pPr>
               <w:pStyle w:val="a8"/>
-              <w:spacing w:line="360" w:lineRule="auto"/>
+              <w:spacing w:line="300" w:lineRule="auto"/>
               <w:jc w:val="center"/>
               <w:rPr>
                 <w:sz w:val="16"/>
@@ -30200,7 +29931,7 @@
                 <w:sz w:val="16"/>
                 <w:szCs w:val="16"/>
               </w:rPr>
-              <w:t>16</w:t>
+              <w:t>15</w:t>
             </w:r>
             <w:r>
               <w:rPr>
@@ -30307,19 +30038,11 @@
         </w:rPr>
         <w:t xml:space="preserve">Apart from traditional metrics, according to </w:t>
       </w:r>
-      <w:proofErr w:type="spellStart"/>
-      <w:r>
-        <w:rPr>
-          <w:rFonts w:ascii="Times New Roman" w:eastAsia="標楷體" w:hAnsi="Times New Roman" w:cs="Times New Roman"/>
-        </w:rPr>
-        <w:t>Susto</w:t>
-      </w:r>
-      <w:proofErr w:type="spellEnd"/>
-      <w:r>
-        <w:rPr>
-          <w:rFonts w:ascii="Times New Roman" w:eastAsia="標楷體" w:hAnsi="Times New Roman" w:cs="Times New Roman"/>
-        </w:rPr>
-        <w:t xml:space="preserve">, G. A. </w:t>
+      <w:r>
+        <w:rPr>
+          <w:rFonts w:ascii="Times New Roman" w:eastAsia="標楷體" w:hAnsi="Times New Roman" w:cs="Times New Roman"/>
+        </w:rPr>
+        <w:t xml:space="preserve">Susto, G. A. </w:t>
       </w:r>
       <w:r>
         <w:rPr>
@@ -30333,7 +30056,7 @@
           <w:rFonts w:ascii="Times New Roman" w:eastAsia="標楷體" w:hAnsi="Times New Roman" w:cs="Times New Roman"/>
           <w:color w:val="FF0000"/>
         </w:rPr>
-        <w:footnoteReference w:id="6"/>
+        <w:footnoteReference w:id="8"/>
       </w:r>
       <w:r>
         <w:rPr>
@@ -30442,7 +30165,7 @@
           <w:rStyle w:val="ab"/>
           <w:rFonts w:ascii="Times New Roman" w:eastAsia="標楷體" w:hAnsi="Times New Roman" w:cs="Times New Roman"/>
         </w:rPr>
-        <w:footnoteReference w:id="7"/>
+        <w:footnoteReference w:id="9"/>
       </w:r>
       <w:r>
         <w:rPr>
@@ -31694,7 +31417,6 @@
         </w:rPr>
         <w:t xml:space="preserve"> </w:t>
       </w:r>
-      <w:proofErr w:type="spellStart"/>
       <w:r>
         <w:rPr>
           <w:rFonts w:hint="eastAsia"/>
@@ -31702,7 +31424,6 @@
         </w:rPr>
         <w:t>PdM</w:t>
       </w:r>
-      <w:proofErr w:type="spellEnd"/>
       <w:r>
         <w:t xml:space="preserve"> models</w:t>
       </w:r>
@@ -32753,7 +32474,6 @@
                 <w:sz w:val="22"/>
               </w:rPr>
             </w:pPr>
-            <w:proofErr w:type="spellStart"/>
             <w:r>
               <w:rPr>
                 <w:rFonts w:ascii="Times New Roman" w:eastAsia="新細明體" w:hAnsi="Times New Roman" w:cs="Times New Roman"/>
@@ -32765,7 +32485,6 @@
               </w:rPr>
               <w:t>XGBoost</w:t>
             </w:r>
-            <w:proofErr w:type="spellEnd"/>
             <w:r>
               <w:rPr>
                 <w:rFonts w:ascii="Times New Roman" w:eastAsia="新細明體" w:hAnsi="Times New Roman" w:cs="Times New Roman"/>
@@ -33730,35 +33449,47 @@
         </w:rPr>
         <w:t>【</w:t>
       </w:r>
-      <w:proofErr w:type="spellStart"/>
       <w:r>
         <w:rPr>
           <w:sz w:val="20"/>
           <w:szCs w:val="20"/>
         </w:rPr>
-        <w:t>Samimust</w:t>
-      </w:r>
-      <w:proofErr w:type="spellEnd"/>
+        <w:t>predictive-maintenance</w:t>
+      </w:r>
       <w:r>
         <w:rPr>
           <w:sz w:val="20"/>
           <w:szCs w:val="20"/>
         </w:rPr>
-        <w:t>/predictive-maintenance</w:t>
+        <w:t xml:space="preserve"> | </w:t>
       </w:r>
       <w:r>
         <w:rPr>
           <w:sz w:val="20"/>
           <w:szCs w:val="20"/>
         </w:rPr>
-        <w:t>】</w:t>
+        <w:t>GitHub</w:t>
       </w:r>
       <w:r>
         <w:rPr>
           <w:sz w:val="20"/>
           <w:szCs w:val="20"/>
         </w:rPr>
-        <w:t>GitHub</w:t>
+        <w:t>】</w:t>
+      </w:r>
+      <w:r>
+        <w:rPr>
+          <w:sz w:val="20"/>
+          <w:szCs w:val="20"/>
+        </w:rPr>
+        <w:t xml:space="preserve">by </w:t>
+      </w:r>
+      <w:r>
+        <w:rPr>
+          <w:sz w:val="20"/>
+          <w:szCs w:val="20"/>
+        </w:rPr>
+        <w:t>Samimust</w:t>
       </w:r>
     </w:p>
     <w:p>
@@ -33767,8 +33498,11 @@
         <w:ind w:leftChars="0" w:left="482"/>
         <w:jc w:val="left"/>
         <w:rPr>
+          <w:rStyle w:val="ad"/>
+          <w:color w:val="auto"/>
           <w:sz w:val="20"/>
           <w:szCs w:val="20"/>
+          <w:u w:val="none"/>
         </w:rPr>
       </w:pPr>
       <w:hyperlink r:id="rId26" w:history="1">
@@ -33808,7 +33542,7 @@
           <w:sz w:val="20"/>
           <w:szCs w:val="20"/>
         </w:rPr>
-        <w:t>Prognostics Center - Data Repository</w:t>
+        <w:t>Predictive Maintenance ML (IIoT) | Kaggle</w:t>
       </w:r>
       <w:r>
         <w:rPr>
@@ -33819,10 +33553,25 @@
       </w:r>
       <w:r>
         <w:rPr>
+          <w:rFonts w:hint="eastAsia"/>
           <w:sz w:val="20"/>
           <w:szCs w:val="20"/>
         </w:rPr>
-        <w:t>|NASA</w:t>
+        <w:t>b</w:t>
+      </w:r>
+      <w:r>
+        <w:rPr>
+          <w:sz w:val="20"/>
+          <w:szCs w:val="20"/>
+        </w:rPr>
+        <w:t xml:space="preserve">y </w:t>
+      </w:r>
+      <w:r>
+        <w:rPr>
+          <w:sz w:val="20"/>
+          <w:szCs w:val="20"/>
+        </w:rPr>
+        <w:t>Bill Stuart</w:t>
       </w:r>
     </w:p>
     <w:p>
@@ -33836,6 +33585,91 @@
         </w:rPr>
       </w:pPr>
       <w:hyperlink r:id="rId27" w:history="1">
+        <w:r>
+          <w:rPr>
+            <w:rStyle w:val="ad"/>
+            <w:sz w:val="20"/>
+            <w:szCs w:val="20"/>
+          </w:rPr>
+          <w:t>https://www.kaggle.com/billstuart/predictive-maintenance-ml-iiot</w:t>
+        </w:r>
+      </w:hyperlink>
+    </w:p>
+    <w:p>
+      <w:pPr>
+        <w:pStyle w:val="ac"/>
+        <w:numPr>
+          <w:ilvl w:val="0"/>
+          <w:numId w:val="20"/>
+        </w:numPr>
+        <w:ind w:leftChars="0" w:left="482"/>
+        <w:jc w:val="left"/>
+        <w:rPr>
+          <w:sz w:val="20"/>
+          <w:szCs w:val="20"/>
+        </w:rPr>
+      </w:pPr>
+      <w:r>
+        <w:rPr>
+          <w:sz w:val="20"/>
+          <w:szCs w:val="20"/>
+        </w:rPr>
+        <w:t>【</w:t>
+      </w:r>
+      <w:r>
+        <w:rPr>
+          <w:sz w:val="20"/>
+          <w:szCs w:val="20"/>
+        </w:rPr>
+        <w:t>Prognostics Center - Data Repository</w:t>
+      </w:r>
+      <w:r>
+        <w:rPr>
+          <w:sz w:val="20"/>
+          <w:szCs w:val="20"/>
+        </w:rPr>
+        <w:t xml:space="preserve"> </w:t>
+      </w:r>
+      <w:r>
+        <w:rPr>
+          <w:sz w:val="20"/>
+          <w:szCs w:val="20"/>
+        </w:rPr>
+        <w:t>|</w:t>
+      </w:r>
+      <w:r>
+        <w:rPr>
+          <w:sz w:val="20"/>
+          <w:szCs w:val="20"/>
+        </w:rPr>
+        <w:t xml:space="preserve"> </w:t>
+      </w:r>
+      <w:r>
+        <w:rPr>
+          <w:sz w:val="20"/>
+          <w:szCs w:val="20"/>
+        </w:rPr>
+        <w:t>NASA</w:t>
+      </w:r>
+      <w:r>
+        <w:rPr>
+          <w:sz w:val="20"/>
+          <w:szCs w:val="20"/>
+        </w:rPr>
+        <w:t>】</w:t>
+      </w:r>
+    </w:p>
+    <w:p>
+      <w:pPr>
+        <w:pStyle w:val="ac"/>
+        <w:ind w:leftChars="0" w:left="482"/>
+        <w:jc w:val="left"/>
+        <w:rPr>
+          <w:sz w:val="20"/>
+          <w:szCs w:val="20"/>
+        </w:rPr>
+      </w:pPr>
+      <w:hyperlink r:id="rId28" w:history="1">
         <w:r>
           <w:rPr>
             <w:rStyle w:val="ad"/>
@@ -33867,37 +33701,12 @@
         </w:rPr>
         <w:t>【</w:t>
       </w:r>
-      <w:proofErr w:type="spellStart"/>
       <w:r>
         <w:rPr>
           <w:sz w:val="20"/>
           <w:szCs w:val="20"/>
         </w:rPr>
-        <w:t>scikit</w:t>
-      </w:r>
-      <w:proofErr w:type="spellEnd"/>
-      <w:r>
-        <w:rPr>
-          <w:sz w:val="20"/>
-          <w:szCs w:val="20"/>
-        </w:rPr>
-        <w:t xml:space="preserve">-learn: machine learning in Python — </w:t>
-      </w:r>
-      <w:proofErr w:type="spellStart"/>
-      <w:r>
-        <w:rPr>
-          <w:sz w:val="20"/>
-          <w:szCs w:val="20"/>
-        </w:rPr>
-        <w:t>scikit</w:t>
-      </w:r>
-      <w:proofErr w:type="spellEnd"/>
-      <w:r>
-        <w:rPr>
-          <w:sz w:val="20"/>
-          <w:szCs w:val="20"/>
-        </w:rPr>
-        <w:t>-learn 0.21.3 documentation</w:t>
+        <w:t>scikit-learn: machine learning in Python — scikit-learn 0.21.3 documentation</w:t>
       </w:r>
       <w:r>
         <w:rPr>
@@ -33917,7 +33726,7 @@
           <w:szCs w:val="20"/>
         </w:rPr>
       </w:pPr>
-      <w:hyperlink r:id="rId28" w:history="1">
+      <w:hyperlink r:id="rId29" w:history="1">
         <w:r>
           <w:rPr>
             <w:rStyle w:val="ad"/>
@@ -33974,7 +33783,7 @@
           <w:szCs w:val="20"/>
         </w:rPr>
       </w:pPr>
-      <w:hyperlink r:id="rId29" w:history="1">
+      <w:hyperlink r:id="rId30" w:history="1">
         <w:r>
           <w:rPr>
             <w:rStyle w:val="ad"/>
@@ -34011,7 +33820,7 @@
           <w:sz w:val="20"/>
           <w:szCs w:val="20"/>
         </w:rPr>
-        <w:t xml:space="preserve">Metrics Module (API Reference) </w:t>
+        <w:t>Metrics Module (API Reference)</w:t>
       </w:r>
       <w:r>
         <w:rPr>
@@ -34020,21 +33829,12 @@
         </w:rPr>
         <w:t>】</w:t>
       </w:r>
-      <w:proofErr w:type="spellStart"/>
       <w:r>
         <w:rPr>
           <w:sz w:val="20"/>
           <w:szCs w:val="20"/>
         </w:rPr>
-        <w:t>Scikit</w:t>
-      </w:r>
-      <w:proofErr w:type="spellEnd"/>
-      <w:r>
-        <w:rPr>
-          <w:sz w:val="20"/>
-          <w:szCs w:val="20"/>
-        </w:rPr>
-        <w:t>-plot documentation</w:t>
+        <w:t>Scikit-plot documentation</w:t>
       </w:r>
     </w:p>
     <w:p>
@@ -34047,7 +33847,7 @@
           <w:szCs w:val="20"/>
         </w:rPr>
       </w:pPr>
-      <w:hyperlink r:id="rId30" w:history="1">
+      <w:hyperlink r:id="rId31" w:history="1">
         <w:r>
           <w:rPr>
             <w:rStyle w:val="ad"/>
@@ -34079,21 +33879,12 @@
         </w:rPr>
         <w:t>【</w:t>
       </w:r>
-      <w:proofErr w:type="spellStart"/>
       <w:r>
         <w:rPr>
           <w:sz w:val="20"/>
           <w:szCs w:val="20"/>
         </w:rPr>
-        <w:t>xgboost</w:t>
-      </w:r>
-      <w:proofErr w:type="spellEnd"/>
-      <w:r>
-        <w:rPr>
-          <w:sz w:val="20"/>
-          <w:szCs w:val="20"/>
-        </w:rPr>
-        <w:t xml:space="preserve"> 1.0.0-SNAPSHOT documentation</w:t>
+        <w:t>xgboost 1.0.0-SNAPSHOT documentation</w:t>
       </w:r>
       <w:r>
         <w:rPr>
@@ -34113,7 +33904,7 @@
           <w:szCs w:val="20"/>
         </w:rPr>
       </w:pPr>
-      <w:hyperlink r:id="rId31" w:history="1">
+      <w:hyperlink r:id="rId32" w:history="1">
         <w:r>
           <w:rPr>
             <w:rStyle w:val="ad"/>
@@ -34170,7 +33961,7 @@
           <w:szCs w:val="20"/>
         </w:rPr>
       </w:pPr>
-      <w:hyperlink r:id="rId32" w:history="1">
+      <w:hyperlink r:id="rId33" w:history="1">
         <w:r>
           <w:rPr>
             <w:rStyle w:val="ad"/>
@@ -34227,7 +34018,7 @@
           <w:szCs w:val="20"/>
         </w:rPr>
       </w:pPr>
-      <w:hyperlink r:id="rId33" w:history="1">
+      <w:hyperlink r:id="rId34" w:history="1">
         <w:r>
           <w:rPr>
             <w:rStyle w:val="ad"/>
@@ -34284,7 +34075,7 @@
           <w:szCs w:val="20"/>
         </w:rPr>
       </w:pPr>
-      <w:hyperlink r:id="rId34" w:history="1">
+      <w:hyperlink r:id="rId35" w:history="1">
         <w:r>
           <w:rPr>
             <w:rStyle w:val="ad"/>
@@ -34354,69 +34145,12 @@
         </w:rPr>
         <w:t xml:space="preserve">; </w:t>
       </w:r>
-      <w:proofErr w:type="spellStart"/>
       <w:r>
         <w:rPr>
           <w:sz w:val="20"/>
           <w:szCs w:val="20"/>
         </w:rPr>
-        <w:t>Susto</w:t>
-      </w:r>
-      <w:proofErr w:type="spellEnd"/>
-      <w:r>
-        <w:rPr>
-          <w:sz w:val="20"/>
-          <w:szCs w:val="20"/>
-        </w:rPr>
-        <w:t xml:space="preserve">, G. A., </w:t>
-      </w:r>
-      <w:proofErr w:type="spellStart"/>
-      <w:r>
-        <w:rPr>
-          <w:sz w:val="20"/>
-          <w:szCs w:val="20"/>
-        </w:rPr>
-        <w:t>Schirru</w:t>
-      </w:r>
-      <w:proofErr w:type="spellEnd"/>
-      <w:r>
-        <w:rPr>
-          <w:sz w:val="20"/>
-          <w:szCs w:val="20"/>
-        </w:rPr>
-        <w:t xml:space="preserve">, A., </w:t>
-      </w:r>
-      <w:proofErr w:type="spellStart"/>
-      <w:r>
-        <w:rPr>
-          <w:sz w:val="20"/>
-          <w:szCs w:val="20"/>
-        </w:rPr>
-        <w:t>Pampuri</w:t>
-      </w:r>
-      <w:proofErr w:type="spellEnd"/>
-      <w:r>
-        <w:rPr>
-          <w:sz w:val="20"/>
-          <w:szCs w:val="20"/>
-        </w:rPr>
-        <w:t xml:space="preserve">, S., McLoone, S., &amp; </w:t>
-      </w:r>
-      <w:proofErr w:type="spellStart"/>
-      <w:r>
-        <w:rPr>
-          <w:sz w:val="20"/>
-          <w:szCs w:val="20"/>
-        </w:rPr>
-        <w:t>Beghi</w:t>
-      </w:r>
-      <w:proofErr w:type="spellEnd"/>
-      <w:r>
-        <w:rPr>
-          <w:sz w:val="20"/>
-          <w:szCs w:val="20"/>
-        </w:rPr>
-        <w:t>, A.</w:t>
+        <w:t>Susto, G. A., Schirru, A., Pampuri, S., McLoone, S., &amp; Beghi, A.</w:t>
       </w:r>
     </w:p>
     <w:p>
@@ -34429,7 +34163,7 @@
           <w:szCs w:val="20"/>
         </w:rPr>
       </w:pPr>
-      <w:hyperlink r:id="rId35" w:history="1">
+      <w:hyperlink r:id="rId36" w:history="1">
         <w:r>
           <w:rPr>
             <w:rStyle w:val="ad"/>
@@ -34510,7 +34244,7 @@
           <w:szCs w:val="20"/>
         </w:rPr>
       </w:pPr>
-      <w:hyperlink r:id="rId36" w:history="1">
+      <w:hyperlink r:id="rId37" w:history="1">
         <w:r>
           <w:rPr>
             <w:rStyle w:val="ad"/>
@@ -34547,47 +34281,22 @@
           <w:sz w:val="20"/>
           <w:szCs w:val="20"/>
         </w:rPr>
-        <w:t xml:space="preserve">Predictive Maintenance: What is </w:t>
-      </w:r>
-      <w:proofErr w:type="spellStart"/>
+        <w:t>Predictive Maintenance: What is PdM Maintenance?</w:t>
+      </w:r>
       <w:r>
         <w:rPr>
           <w:sz w:val="20"/>
           <w:szCs w:val="20"/>
         </w:rPr>
-        <w:t>PdM</w:t>
-      </w:r>
-      <w:proofErr w:type="spellEnd"/>
+        <w:t>〉</w:t>
+      </w:r>
       <w:r>
         <w:rPr>
           <w:sz w:val="20"/>
           <w:szCs w:val="20"/>
         </w:rPr>
-        <w:t xml:space="preserve"> Maintenance?</w:t>
-      </w:r>
-      <w:r>
-        <w:rPr>
-          <w:sz w:val="20"/>
-          <w:szCs w:val="20"/>
-        </w:rPr>
-        <w:t>〉</w:t>
-      </w:r>
-      <w:r>
-        <w:rPr>
-          <w:sz w:val="20"/>
-          <w:szCs w:val="20"/>
-        </w:rPr>
-        <w:t xml:space="preserve">| </w:t>
-      </w:r>
-      <w:proofErr w:type="spellStart"/>
-      <w:r>
-        <w:rPr>
-          <w:sz w:val="20"/>
-          <w:szCs w:val="20"/>
-        </w:rPr>
-        <w:t>Fiix</w:t>
-      </w:r>
-      <w:proofErr w:type="spellEnd"/>
+        <w:t>| Fiix</w:t>
+      </w:r>
     </w:p>
     <w:p>
       <w:pPr>
@@ -34599,7 +34308,7 @@
           <w:szCs w:val="20"/>
         </w:rPr>
       </w:pPr>
-      <w:hyperlink r:id="rId37" w:history="1">
+      <w:hyperlink r:id="rId38" w:history="1">
         <w:r>
           <w:rPr>
             <w:rStyle w:val="ad"/>
@@ -34611,8 +34320,8 @@
       </w:hyperlink>
     </w:p>
     <w:sectPr>
-      <w:headerReference w:type="default" r:id="rId38"/>
-      <w:footerReference w:type="default" r:id="rId39"/>
+      <w:headerReference w:type="default" r:id="rId39"/>
+      <w:footerReference w:type="default" r:id="rId40"/>
       <w:type w:val="continuous"/>
       <w:pgSz w:w="11906" w:h="16838"/>
       <w:pgMar w:top="1440" w:right="1080" w:bottom="1440" w:left="1080" w:header="851" w:footer="992" w:gutter="0"/>
@@ -34653,30 +34362,50 @@
         <w:docPartUnique/>
       </w:docPartObj>
     </w:sdtPr>
-    <w:sdtEndPr/>
+    <w:sdtEndPr>
+      <w:rPr>
+        <w:rFonts w:ascii="Times New Roman" w:hAnsi="Times New Roman" w:cs="Times New Roman"/>
+      </w:rPr>
+    </w:sdtEndPr>
     <w:sdtContent>
       <w:p>
         <w:pPr>
           <w:pStyle w:val="a5"/>
           <w:jc w:val="center"/>
+          <w:rPr>
+            <w:rFonts w:ascii="Times New Roman" w:hAnsi="Times New Roman" w:cs="Times New Roman"/>
+          </w:rPr>
         </w:pPr>
         <w:r>
+          <w:rPr>
+            <w:rFonts w:ascii="Times New Roman" w:hAnsi="Times New Roman" w:cs="Times New Roman"/>
+          </w:rPr>
           <w:fldChar w:fldCharType="begin"/>
         </w:r>
         <w:r>
+          <w:rPr>
+            <w:rFonts w:ascii="Times New Roman" w:hAnsi="Times New Roman" w:cs="Times New Roman"/>
+          </w:rPr>
           <w:instrText>PAGE   \* MERGEFORMAT</w:instrText>
         </w:r>
         <w:r>
+          <w:rPr>
+            <w:rFonts w:ascii="Times New Roman" w:hAnsi="Times New Roman" w:cs="Times New Roman"/>
+          </w:rPr>
           <w:fldChar w:fldCharType="separate"/>
         </w:r>
         <w:r>
           <w:rPr>
+            <w:rFonts w:ascii="Times New Roman" w:hAnsi="Times New Roman" w:cs="Times New Roman"/>
             <w:noProof/>
             <w:lang w:val="zh-TW"/>
           </w:rPr>
           <w:t>2</w:t>
         </w:r>
         <w:r>
+          <w:rPr>
+            <w:rFonts w:ascii="Times New Roman" w:hAnsi="Times New Roman" w:cs="Times New Roman"/>
+          </w:rPr>
           <w:fldChar w:fldCharType="end"/>
         </w:r>
       </w:p>
@@ -34753,23 +34482,7 @@
           <w:sz w:val="16"/>
           <w:szCs w:val="16"/>
         </w:rPr>
-        <w:t xml:space="preserve">Predictive Maintenance: What is </w:t>
-      </w:r>
-      <w:proofErr w:type="spellStart"/>
-      <w:r>
-        <w:rPr>
-          <w:sz w:val="16"/>
-          <w:szCs w:val="16"/>
-        </w:rPr>
-        <w:t>PdM</w:t>
-      </w:r>
-      <w:proofErr w:type="spellEnd"/>
-      <w:r>
-        <w:rPr>
-          <w:sz w:val="16"/>
-          <w:szCs w:val="16"/>
-        </w:rPr>
-        <w:t xml:space="preserve"> Maintenance?</w:t>
+        <w:t>Predictive Maintenance: What is PdM Maintenance?</w:t>
       </w:r>
       <w:r>
         <w:rPr>
@@ -34784,17 +34497,8 @@
           <w:sz w:val="16"/>
           <w:szCs w:val="16"/>
         </w:rPr>
-        <w:t xml:space="preserve">| </w:t>
-      </w:r>
-      <w:proofErr w:type="spellStart"/>
-      <w:r>
-        <w:rPr>
-          <w:sz w:val="16"/>
-          <w:szCs w:val="16"/>
-        </w:rPr>
-        <w:t>Fiix</w:t>
-      </w:r>
-      <w:proofErr w:type="spellEnd"/>
+        <w:t>| Fiix</w:t>
+      </w:r>
     </w:p>
     <w:p>
       <w:pPr>
@@ -34935,31 +34639,73 @@
         </w:rPr>
         <w:t>】</w:t>
       </w:r>
-      <w:r>
-        <w:fldChar w:fldCharType="begin"/>
-      </w:r>
-      <w:r>
-        <w:instrText xml:space="preserve"> HYPERLINK "https://www.statisticshowto.datasciencecentral.com/" </w:instrText>
-      </w:r>
-      <w:r>
-        <w:fldChar w:fldCharType="separate"/>
-      </w:r>
-      <w:r>
+      <w:hyperlink r:id="rId3" w:history="1">
+        <w:r>
+          <w:rPr>
+            <w:rStyle w:val="ad"/>
+            <w:sz w:val="16"/>
+            <w:szCs w:val="16"/>
+          </w:rPr>
+          <w:t>https://www.statisticshowto.datasciencecentral.com/</w:t>
+        </w:r>
+      </w:hyperlink>
+      <w:r>
+        <w:rPr>
+          <w:sz w:val="16"/>
+          <w:szCs w:val="16"/>
+        </w:rPr>
+        <w:t>;</w:t>
+      </w:r>
+    </w:p>
+    <w:p>
+      <w:pPr>
+        <w:pStyle w:val="a9"/>
+        <w:spacing w:line="276" w:lineRule="auto"/>
+        <w:ind w:leftChars="60" w:left="242" w:hangingChars="61" w:hanging="98"/>
         <w:rPr>
           <w:rStyle w:val="ad"/>
           <w:sz w:val="16"/>
           <w:szCs w:val="16"/>
         </w:rPr>
-        <w:t>https://www.statisticshowto.datasciencecentral.com/</w:t>
-      </w:r>
-      <w:r>
-        <w:rPr>
-          <w:rStyle w:val="ad"/>
+      </w:pPr>
+      <w:r>
+        <w:rPr>
           <w:sz w:val="16"/>
           <w:szCs w:val="16"/>
         </w:rPr>
-        <w:fldChar w:fldCharType="end"/>
-      </w:r>
+        <w:t>The descriptions of XGBoost was referred from</w:t>
+      </w:r>
+      <w:r>
+        <w:rPr>
+          <w:sz w:val="16"/>
+          <w:szCs w:val="16"/>
+        </w:rPr>
+        <w:t>【</w:t>
+      </w:r>
+      <w:r>
+        <w:rPr>
+          <w:sz w:val="16"/>
+          <w:szCs w:val="16"/>
+        </w:rPr>
+        <w:t>xgboost 1.0.0-SNAPSHOT documentation</w:t>
+      </w:r>
+      <w:r>
+        <w:rPr>
+          <w:sz w:val="16"/>
+          <w:szCs w:val="16"/>
+        </w:rPr>
+        <w:t>】</w:t>
+      </w:r>
+      <w:hyperlink r:id="rId4" w:history="1">
+        <w:r>
+          <w:rPr>
+            <w:rStyle w:val="ad"/>
+            <w:sz w:val="16"/>
+            <w:szCs w:val="16"/>
+          </w:rPr>
+          <w:t>https://xgboost.readthedocs.io/en/latest/</w:t>
+        </w:r>
+      </w:hyperlink>
       <w:r>
         <w:rPr>
           <w:sz w:val="16"/>
@@ -34974,7 +34720,6 @@
         <w:spacing w:line="276" w:lineRule="auto"/>
         <w:ind w:leftChars="60" w:left="242" w:hangingChars="61" w:hanging="98"/>
         <w:rPr>
-          <w:rStyle w:val="ad"/>
           <w:sz w:val="16"/>
           <w:szCs w:val="16"/>
         </w:rPr>
@@ -34984,153 +34729,39 @@
           <w:sz w:val="16"/>
           <w:szCs w:val="16"/>
         </w:rPr>
-        <w:t xml:space="preserve">The descriptions of </w:t>
-      </w:r>
-      <w:proofErr w:type="spellStart"/>
+        <w:t>The other descriptions of algorithms were referred from</w:t>
+      </w:r>
       <w:r>
         <w:rPr>
           <w:sz w:val="16"/>
           <w:szCs w:val="16"/>
         </w:rPr>
-        <w:t>XGBoost</w:t>
-      </w:r>
-      <w:proofErr w:type="spellEnd"/>
+        <w:t>【</w:t>
+      </w:r>
       <w:r>
         <w:rPr>
           <w:sz w:val="16"/>
           <w:szCs w:val="16"/>
         </w:rPr>
-        <w:t xml:space="preserve"> was referred from</w:t>
+        <w:t>Data mining - Wikipedia</w:t>
       </w:r>
       <w:r>
         <w:rPr>
           <w:sz w:val="16"/>
           <w:szCs w:val="16"/>
         </w:rPr>
-        <w:t>【</w:t>
-      </w:r>
-      <w:proofErr w:type="spellStart"/>
-      <w:r>
-        <w:rPr>
-          <w:sz w:val="16"/>
-          <w:szCs w:val="16"/>
-        </w:rPr>
-        <w:t>xgboost</w:t>
-      </w:r>
-      <w:proofErr w:type="spellEnd"/>
-      <w:r>
-        <w:rPr>
-          <w:sz w:val="16"/>
-          <w:szCs w:val="16"/>
-        </w:rPr>
-        <w:t xml:space="preserve"> 1.0.0-SNAPSHOT documentation</w:t>
-      </w:r>
-      <w:r>
-        <w:rPr>
-          <w:sz w:val="16"/>
-          <w:szCs w:val="16"/>
-        </w:rPr>
         <w:t>】</w:t>
       </w:r>
-      <w:r>
-        <w:fldChar w:fldCharType="begin"/>
-      </w:r>
-      <w:r>
-        <w:instrText xml:space="preserve"> HYPERLINK "https://xgboost.readthedocs.io/en/latest</w:instrText>
-      </w:r>
-      <w:r>
-        <w:instrText xml:space="preserve">/" </w:instrText>
-      </w:r>
-      <w:r>
-        <w:fldChar w:fldCharType="separate"/>
-      </w:r>
-      <w:r>
-        <w:rPr>
-          <w:rStyle w:val="ad"/>
-          <w:sz w:val="16"/>
-          <w:szCs w:val="16"/>
-        </w:rPr>
-        <w:t>https://xgboost.readthedocs.io/en/latest/</w:t>
-      </w:r>
-      <w:r>
-        <w:rPr>
-          <w:rStyle w:val="ad"/>
-          <w:sz w:val="16"/>
-          <w:szCs w:val="16"/>
-        </w:rPr>
-        <w:fldChar w:fldCharType="end"/>
-      </w:r>
-      <w:r>
-        <w:rPr>
-          <w:sz w:val="16"/>
-          <w:szCs w:val="16"/>
-        </w:rPr>
-        <w:t>;</w:t>
-      </w:r>
-    </w:p>
-    <w:p>
-      <w:pPr>
-        <w:pStyle w:val="a9"/>
-        <w:spacing w:line="276" w:lineRule="auto"/>
-        <w:ind w:leftChars="60" w:left="242" w:hangingChars="61" w:hanging="98"/>
-        <w:rPr>
-          <w:sz w:val="16"/>
-          <w:szCs w:val="16"/>
-        </w:rPr>
-      </w:pPr>
-      <w:r>
-        <w:rPr>
-          <w:sz w:val="16"/>
-          <w:szCs w:val="16"/>
-        </w:rPr>
-        <w:t>The other descriptions of algorithms were referred from</w:t>
-      </w:r>
-      <w:r>
-        <w:rPr>
-          <w:sz w:val="16"/>
-          <w:szCs w:val="16"/>
-        </w:rPr>
-        <w:t>【</w:t>
-      </w:r>
-      <w:r>
-        <w:rPr>
-          <w:sz w:val="16"/>
-          <w:szCs w:val="16"/>
-        </w:rPr>
-        <w:t>Data mining - Wikipedia</w:t>
-      </w:r>
-      <w:r>
-        <w:rPr>
-          <w:sz w:val="16"/>
-          <w:szCs w:val="16"/>
-        </w:rPr>
-        <w:t>】</w:t>
-      </w:r>
-      <w:r>
-        <w:fldChar w:fldCharType="begin"/>
-      </w:r>
-      <w:r>
-        <w:instrText xml:space="preserve"> HYPERLINK "https://en.wikipedia.org/wiki/Data_mining" </w:instrText>
-      </w:r>
-      <w:r>
-        <w:fldChar w:fldCharType="separate"/>
-      </w:r>
-      <w:r>
-        <w:rPr>
-          <w:rStyle w:val="ad"/>
-          <w:sz w:val="16"/>
-          <w:szCs w:val="16"/>
-        </w:rPr>
-        <w:t>https://en.wikipedia.org/wiki/Data_mining</w:t>
-      </w:r>
-      <w:r>
-        <w:rPr>
-          <w:rStyle w:val="ad"/>
-          <w:sz w:val="16"/>
-          <w:szCs w:val="16"/>
-        </w:rPr>
-        <w:fldChar w:fldCharType="end"/>
-      </w:r>
+      <w:hyperlink r:id="rId5" w:history="1">
+        <w:r>
+          <w:rPr>
+            <w:rStyle w:val="ad"/>
+            <w:sz w:val="16"/>
+            <w:szCs w:val="16"/>
+          </w:rPr>
+          <w:t>https://en.wikipedia.org/wiki/Data_mining</w:t>
+        </w:r>
+      </w:hyperlink>
     </w:p>
   </w:footnote>
   <w:footnote w:id="4">
@@ -35138,6 +34769,7 @@
       <w:pPr>
         <w:pStyle w:val="a9"/>
         <w:rPr>
+          <w:rFonts w:hint="eastAsia"/>
           <w:sz w:val="16"/>
           <w:szCs w:val="16"/>
         </w:rPr>
@@ -35156,15 +34788,47 @@
           <w:sz w:val="16"/>
           <w:szCs w:val="16"/>
         </w:rPr>
-        <w:t xml:space="preserve"> </w:t>
+        <w:t xml:space="preserve"> More figures of results were</w:t>
       </w:r>
       <w:r>
         <w:rPr>
           <w:sz w:val="16"/>
           <w:szCs w:val="16"/>
         </w:rPr>
-        <w:t>We used the results of regression models as base of labeling for classification modeling.</w:t>
-      </w:r>
+        <w:t xml:space="preserve"> deposited on </w:t>
+      </w:r>
+      <w:r>
+        <w:rPr>
+          <w:sz w:val="16"/>
+          <w:szCs w:val="16"/>
+        </w:rPr>
+        <w:t xml:space="preserve">my </w:t>
+      </w:r>
+      <w:r>
+        <w:rPr>
+          <w:sz w:val="16"/>
+          <w:szCs w:val="16"/>
+        </w:rPr>
+        <w:t>GitHub:</w:t>
+      </w:r>
+      <w:r>
+        <w:rPr>
+          <w:rFonts w:hint="eastAsia"/>
+          <w:sz w:val="16"/>
+          <w:szCs w:val="16"/>
+        </w:rPr>
+        <w:t xml:space="preserve"> </w:t>
+      </w:r>
+      <w:hyperlink r:id="rId6" w:history="1">
+        <w:r>
+          <w:rPr>
+            <w:rStyle w:val="ad"/>
+            <w:sz w:val="16"/>
+            <w:szCs w:val="16"/>
+          </w:rPr>
+          <w:t>https://github.com/littleHurt/Predictive-Maintenance-Practice/tree/master/Figures</w:t>
+        </w:r>
+      </w:hyperlink>
     </w:p>
   </w:footnote>
   <w:footnote w:id="5">
@@ -35190,46 +34854,14 @@
           <w:sz w:val="16"/>
           <w:szCs w:val="16"/>
         </w:rPr>
-        <w:t>【</w:t>
+        <w:t xml:space="preserve"> </w:t>
       </w:r>
       <w:r>
         <w:rPr>
           <w:sz w:val="16"/>
           <w:szCs w:val="16"/>
         </w:rPr>
-        <w:t>Confusion matrix – Wikipedia</w:t>
-      </w:r>
-      <w:r>
-        <w:rPr>
-          <w:sz w:val="16"/>
-          <w:szCs w:val="16"/>
-        </w:rPr>
-        <w:t>】</w:t>
-      </w:r>
-      <w:r>
-        <w:fldChar w:fldCharType="begin"/>
-      </w:r>
-      <w:r>
-        <w:instrText xml:space="preserve"> HYPERLINK "https://en.wikipedia.org/wiki/Confusion_matrix" </w:instrText>
-      </w:r>
-      <w:r>
-        <w:fldChar w:fldCharType="separate"/>
-      </w:r>
-      <w:r>
-        <w:rPr>
-          <w:rStyle w:val="ad"/>
-          <w:sz w:val="16"/>
-          <w:szCs w:val="16"/>
-        </w:rPr>
-        <w:t>https://en.wikipedia.org/wiki/Confusion_matrix</w:t>
-      </w:r>
-      <w:r>
-        <w:rPr>
-          <w:rStyle w:val="ad"/>
-          <w:sz w:val="16"/>
-          <w:szCs w:val="16"/>
-        </w:rPr>
-        <w:fldChar w:fldCharType="end"/>
+        <w:t>We used the results of regression models as base of labeling for classification modeling.</w:t>
       </w:r>
     </w:p>
   </w:footnote>
@@ -35256,6 +34888,102 @@
           <w:sz w:val="16"/>
           <w:szCs w:val="16"/>
         </w:rPr>
+        <w:t>【</w:t>
+      </w:r>
+      <w:r>
+        <w:rPr>
+          <w:sz w:val="16"/>
+          <w:szCs w:val="16"/>
+        </w:rPr>
+        <w:t>Confusion matrix – Wikipedia</w:t>
+      </w:r>
+      <w:r>
+        <w:rPr>
+          <w:sz w:val="16"/>
+          <w:szCs w:val="16"/>
+        </w:rPr>
+        <w:t>】</w:t>
+      </w:r>
+      <w:hyperlink r:id="rId7" w:history="1">
+        <w:r>
+          <w:rPr>
+            <w:rStyle w:val="ad"/>
+            <w:sz w:val="16"/>
+            <w:szCs w:val="16"/>
+          </w:rPr>
+          <w:t>https://en.wikipedia.org/wiki/Confusion_matrix</w:t>
+        </w:r>
+      </w:hyperlink>
+    </w:p>
+  </w:footnote>
+  <w:footnote w:id="7">
+    <w:p>
+      <w:pPr>
+        <w:pStyle w:val="a9"/>
+        <w:rPr>
+          <w:rFonts w:hint="eastAsia"/>
+          <w:sz w:val="16"/>
+          <w:szCs w:val="16"/>
+        </w:rPr>
+      </w:pPr>
+      <w:r>
+        <w:rPr>
+          <w:rStyle w:val="ab"/>
+          <w:sz w:val="16"/>
+          <w:szCs w:val="16"/>
+          <w:vertAlign w:val="baseline"/>
+        </w:rPr>
+        <w:footnoteRef/>
+      </w:r>
+      <w:r>
+        <w:rPr>
+          <w:sz w:val="16"/>
+          <w:szCs w:val="16"/>
+        </w:rPr>
+        <w:t xml:space="preserve"> </w:t>
+      </w:r>
+      <w:r>
+        <w:rPr>
+          <w:sz w:val="16"/>
+          <w:szCs w:val="16"/>
+        </w:rPr>
+        <w:t xml:space="preserve">More figures of results were deposited on my GitHub: </w:t>
+      </w:r>
+      <w:hyperlink r:id="rId8" w:history="1">
+        <w:r>
+          <w:rPr>
+            <w:rStyle w:val="ad"/>
+            <w:sz w:val="16"/>
+            <w:szCs w:val="16"/>
+          </w:rPr>
+          <w:t>https://github.com/littleHurt/Predictive-Maintenance-Practice/tree/master/Figures</w:t>
+        </w:r>
+      </w:hyperlink>
+    </w:p>
+  </w:footnote>
+  <w:footnote w:id="8">
+    <w:p>
+      <w:pPr>
+        <w:pStyle w:val="a9"/>
+        <w:rPr>
+          <w:sz w:val="16"/>
+          <w:szCs w:val="16"/>
+        </w:rPr>
+      </w:pPr>
+      <w:r>
+        <w:rPr>
+          <w:rStyle w:val="ab"/>
+          <w:sz w:val="16"/>
+          <w:szCs w:val="16"/>
+          <w:vertAlign w:val="baseline"/>
+        </w:rPr>
+        <w:footnoteRef/>
+      </w:r>
+      <w:r>
+        <w:rPr>
+          <w:sz w:val="16"/>
+          <w:szCs w:val="16"/>
+        </w:rPr>
         <w:t xml:space="preserve"> </w:t>
       </w:r>
       <w:r>
@@ -35284,70 +35012,52 @@
         <w:t>》</w:t>
       </w:r>
       <w:bookmarkStart w:id="57" w:name="_Hlk27738323"/>
-      <w:proofErr w:type="spellStart"/>
       <w:r>
         <w:rPr>
           <w:sz w:val="16"/>
           <w:szCs w:val="16"/>
         </w:rPr>
-        <w:t>Susto</w:t>
-      </w:r>
-      <w:proofErr w:type="spellEnd"/>
+        <w:t>Susto, G. A.</w:t>
+      </w:r>
+      <w:bookmarkEnd w:id="57"/>
       <w:r>
         <w:rPr>
           <w:sz w:val="16"/>
           <w:szCs w:val="16"/>
         </w:rPr>
-        <w:t xml:space="preserve">, G. </w:t>
-      </w:r>
-      <w:proofErr w:type="spellStart"/>
+        <w:t xml:space="preserve"> </w:t>
+      </w:r>
       <w:r>
         <w:rPr>
           <w:sz w:val="16"/>
           <w:szCs w:val="16"/>
         </w:rPr>
-        <w:t>A.</w:t>
-      </w:r>
-      <w:bookmarkEnd w:id="57"/>
+        <w:t xml:space="preserve">etc. </w:t>
+      </w:r>
       <w:r>
         <w:rPr>
           <w:sz w:val="16"/>
           <w:szCs w:val="16"/>
         </w:rPr>
-        <w:t>etc</w:t>
-      </w:r>
-      <w:proofErr w:type="spellEnd"/>
+        <w:t>(</w:t>
+      </w:r>
       <w:r>
         <w:rPr>
           <w:sz w:val="16"/>
           <w:szCs w:val="16"/>
         </w:rPr>
-        <w:t xml:space="preserve">. </w:t>
+        <w:t>2015</w:t>
       </w:r>
       <w:r>
         <w:rPr>
           <w:sz w:val="16"/>
           <w:szCs w:val="16"/>
         </w:rPr>
-        <w:t>(</w:t>
-      </w:r>
-      <w:r>
-        <w:rPr>
-          <w:sz w:val="16"/>
-          <w:szCs w:val="16"/>
-        </w:rPr>
-        <w:t>2015</w:t>
-      </w:r>
-      <w:r>
-        <w:rPr>
-          <w:sz w:val="16"/>
-          <w:szCs w:val="16"/>
-        </w:rPr>
         <w:t>)</w:t>
       </w:r>
     </w:p>
   </w:footnote>
-  <w:footnote w:id="7">
+  <w:footnote w:id="9">
     <w:p>
       <w:pPr>
         <w:pStyle w:val="a9"/>
@@ -40018,7 +39728,7 @@
 </file>
 
 <file path=customXml/itemProps1.xml><?xml version="1.0" encoding="utf-8"?>
-<ds:datastoreItem xmlns:ds="http://schemas.openxmlformats.org/officeDocument/2006/customXml" ds:itemID="{1C28DEF4-4FBF-47D3-9ACB-A403111E1A3F}">
+<ds:datastoreItem xmlns:ds="http://schemas.openxmlformats.org/officeDocument/2006/customXml" ds:itemID="{CB8A9DB8-96FB-452C-A7DA-90633E8022F6}">
   <ds:schemaRefs>
     <ds:schemaRef ds:uri="http://schemas.openxmlformats.org/officeDocument/2006/bibliography"/>
   </ds:schemaRefs>

</xml_diff>